<commit_message>
Added station, drones. Cockpit completed
+ some minor scripting
</commit_message>
<xml_diff>
--- a/Documentation/Plan.docx
+++ b/Documentation/Plan.docx
@@ -1,6 +1,6 @@
 
 <file path=word/document.xml><?xml version="1.0" encoding="utf-8"?>
-<w:document xmlns:ve="http://schemas.openxmlformats.org/markup-compatibility/2006" xmlns:o="urn:schemas-microsoft-com:office:office" xmlns:r="http://schemas.openxmlformats.org/officeDocument/2006/relationships" xmlns:m="http://schemas.openxmlformats.org/officeDocument/2006/math" xmlns:v="urn:schemas-microsoft-com:vml" xmlns:wp="http://schemas.openxmlformats.org/drawingml/2006/wordprocessingDrawing" xmlns:w10="urn:schemas-microsoft-com:office:word" xmlns:w="http://schemas.openxmlformats.org/wordprocessingml/2006/main" xmlns:wne="http://schemas.microsoft.com/office/word/2006/wordml">
+<w:document xmlns:wpc="http://schemas.microsoft.com/office/word/2010/wordprocessingCanvas" xmlns:mc="http://schemas.openxmlformats.org/markup-compatibility/2006" xmlns:o="urn:schemas-microsoft-com:office:office" xmlns:r="http://schemas.openxmlformats.org/officeDocument/2006/relationships" xmlns:m="http://schemas.openxmlformats.org/officeDocument/2006/math" xmlns:v="urn:schemas-microsoft-com:vml" xmlns:wp14="http://schemas.microsoft.com/office/word/2010/wordprocessingDrawing" xmlns:wp="http://schemas.openxmlformats.org/drawingml/2006/wordprocessingDrawing" xmlns:w10="urn:schemas-microsoft-com:office:word" xmlns:w="http://schemas.openxmlformats.org/wordprocessingml/2006/main" xmlns:w14="http://schemas.microsoft.com/office/word/2010/wordml" xmlns:wpg="http://schemas.microsoft.com/office/word/2010/wordprocessingGroup" xmlns:wpi="http://schemas.microsoft.com/office/word/2010/wordprocessingInk" xmlns:wne="http://schemas.microsoft.com/office/word/2006/wordml" xmlns:wps="http://schemas.microsoft.com/office/word/2010/wordprocessingShape" mc:Ignorable="w14 wp14">
   <w:body>
     <w:sdt>
       <w:sdtPr>
@@ -27,7 +27,7 @@
           <w:tblPr>
             <w:tblW w:w="5000" w:type="pct"/>
             <w:jc w:val="center"/>
-            <w:tblLook w:val="04A0"/>
+            <w:tblLook w:val="04A0" w:firstRow="1" w:lastRow="0" w:firstColumn="1" w:lastColumn="0" w:noHBand="0" w:noVBand="1"/>
           </w:tblPr>
           <w:tblGrid>
             <w:gridCol w:w="9242"/>
@@ -123,6 +123,7 @@
                 <w:dataBinding w:prefixMappings="xmlns:ns0='http://schemas.openxmlformats.org/package/2006/metadata/core-properties' xmlns:ns1='http://purl.org/dc/elements/1.1/'" w:xpath="/ns0:coreProperties[1]/ns1:title[1]" w:storeItemID="{6C3C8BC8-F283-45AE-878A-BAB7291924A1}"/>
                 <w:text/>
               </w:sdtPr>
+              <w:sdtEndPr/>
               <w:sdtContent>
                 <w:tc>
                   <w:tcPr>
@@ -174,6 +175,7 @@
                 <w:dataBinding w:prefixMappings="xmlns:ns0='http://schemas.openxmlformats.org/package/2006/metadata/core-properties' xmlns:ns1='http://purl.org/dc/elements/1.1/'" w:xpath="/ns0:coreProperties[1]/ns1:subject[1]" w:storeItemID="{6C3C8BC8-F283-45AE-878A-BAB7291924A1}"/>
                 <w:text/>
               </w:sdtPr>
+              <w:sdtEndPr/>
               <w:sdtContent>
                 <w:tc>
                   <w:tcPr>
@@ -241,6 +243,7 @@
                 <w:dataBinding w:prefixMappings="xmlns:ns0='http://schemas.openxmlformats.org/package/2006/metadata/core-properties' xmlns:ns1='http://purl.org/dc/elements/1.1/'" w:xpath="/ns0:coreProperties[1]/ns1:creator[1]" w:storeItemID="{6C3C8BC8-F283-45AE-878A-BAB7291924A1}"/>
                 <w:text/>
               </w:sdtPr>
+              <w:sdtEndPr/>
               <w:sdtContent>
                 <w:tc>
                   <w:tcPr>
@@ -298,6 +301,7 @@
                   <w:calendar w:val="gregorian"/>
                 </w:date>
               </w:sdtPr>
+              <w:sdtEndPr/>
               <w:sdtContent>
                 <w:tc>
                   <w:tcPr>
@@ -340,7 +344,7 @@
           <w:tblPr>
             <w:tblpPr w:leftFromText="187" w:rightFromText="187" w:horzAnchor="margin" w:tblpXSpec="center" w:tblpYSpec="bottom"/>
             <w:tblW w:w="5000" w:type="pct"/>
-            <w:tblLook w:val="04A0"/>
+            <w:tblLook w:val="04A0" w:firstRow="1" w:lastRow="0" w:firstColumn="1" w:lastColumn="0" w:noHBand="0" w:noVBand="1"/>
           </w:tblPr>
           <w:tblGrid>
             <w:gridCol w:w="9242"/>
@@ -353,6 +357,7 @@
                 <w:dataBinding w:prefixMappings="xmlns:ns0='http://schemas.microsoft.com/office/2006/coverPageProps'" w:xpath="/ns0:CoverPageProperties[1]/ns0:Abstract[1]" w:storeItemID="{55AF091B-3C7A-41E3-B477-F2FDAA23CFDA}"/>
                 <w:text/>
               </w:sdtPr>
+              <w:sdtEndPr/>
               <w:sdtContent>
                 <w:tc>
                   <w:tcPr>
@@ -423,6 +428,7 @@
           <w:docPartUnique/>
         </w:docPartObj>
       </w:sdtPr>
+      <w:sdtEndPr/>
       <w:sdtContent>
         <w:p>
           <w:pPr>
@@ -2117,12 +2123,12 @@
         <w:p>
           <w:pPr>
             <w:sectPr>
-              <w:headerReference w:type="even" r:id="rId9"/>
-              <w:headerReference w:type="default" r:id="rId10"/>
-              <w:footerReference w:type="even" r:id="rId11"/>
-              <w:footerReference w:type="default" r:id="rId12"/>
-              <w:headerReference w:type="first" r:id="rId13"/>
-              <w:footerReference w:type="first" r:id="rId14"/>
+              <w:headerReference w:type="even" r:id="rId10"/>
+              <w:headerReference w:type="default" r:id="rId11"/>
+              <w:footerReference w:type="even" r:id="rId12"/>
+              <w:footerReference w:type="default" r:id="rId13"/>
+              <w:headerReference w:type="first" r:id="rId14"/>
+              <w:footerReference w:type="first" r:id="rId15"/>
               <w:pgSz w:w="11906" w:h="16838"/>
               <w:pgMar w:top="1440" w:right="1440" w:bottom="1440" w:left="1440" w:header="708" w:footer="708" w:gutter="0"/>
               <w:pgNumType w:start="0"/>
@@ -2164,6 +2170,7 @@
       <w:bookmarkEnd w:id="1"/>
     </w:p>
     <w:p>
+      <w:proofErr w:type="gramStart"/>
       <w:r>
         <w:rPr>
           <w:i/>
@@ -2171,7 +2178,11 @@
         <w:t>Horizon</w:t>
       </w:r>
       <w:r>
-        <w:t xml:space="preserve">  is a space based shooter where you control a ship from within the cockpit and defend your base from invading waves of enemies.</w:t>
+        <w:t xml:space="preserve">  is</w:t>
+      </w:r>
+      <w:proofErr w:type="gramEnd"/>
+      <w:r>
+        <w:t xml:space="preserve"> a space based shooter where you control a ship from within the cockpit and defend your base from invading waves of enemies.</w:t>
       </w:r>
     </w:p>
     <w:p>
@@ -2239,7 +2250,7 @@
       <w:tblPr>
         <w:tblStyle w:val="LightShading-Accent11"/>
         <w:tblW w:w="0" w:type="auto"/>
-        <w:tblLook w:val="04A0"/>
+        <w:tblLook w:val="04A0" w:firstRow="1" w:lastRow="0" w:firstColumn="1" w:lastColumn="0" w:noHBand="0" w:noVBand="1"/>
       </w:tblPr>
       <w:tblGrid>
         <w:gridCol w:w="817"/>
@@ -2248,11 +2259,11 @@
       </w:tblGrid>
       <w:tr>
         <w:trPr>
-          <w:cnfStyle w:val="100000000000"/>
+          <w:cnfStyle w:val="100000000000" w:firstRow="1" w:lastRow="0" w:firstColumn="0" w:lastColumn="0" w:oddVBand="0" w:evenVBand="0" w:oddHBand="0" w:evenHBand="0" w:firstRowFirstColumn="0" w:firstRowLastColumn="0" w:lastRowFirstColumn="0" w:lastRowLastColumn="0"/>
         </w:trPr>
         <w:tc>
           <w:tcPr>
-            <w:cnfStyle w:val="001000000000"/>
+            <w:cnfStyle w:val="001000000000" w:firstRow="0" w:lastRow="0" w:firstColumn="1" w:lastColumn="0" w:oddVBand="0" w:evenVBand="0" w:oddHBand="0" w:evenHBand="0" w:firstRowFirstColumn="0" w:firstRowLastColumn="0" w:lastRowFirstColumn="0" w:lastRowLastColumn="0"/>
             <w:tcW w:w="817" w:type="dxa"/>
           </w:tcPr>
           <w:p>
@@ -2267,7 +2278,7 @@
           </w:tcPr>
           <w:p>
             <w:pPr>
-              <w:cnfStyle w:val="100000000000"/>
+              <w:cnfStyle w:val="100000000000" w:firstRow="1" w:lastRow="0" w:firstColumn="0" w:lastColumn="0" w:oddVBand="0" w:evenVBand="0" w:oddHBand="0" w:evenHBand="0" w:firstRowFirstColumn="0" w:firstRowLastColumn="0" w:lastRowFirstColumn="0" w:lastRowLastColumn="0"/>
             </w:pPr>
             <w:r>
               <w:t>Functionality</w:t>
@@ -2280,7 +2291,7 @@
           </w:tcPr>
           <w:p>
             <w:pPr>
-              <w:cnfStyle w:val="100000000000"/>
+              <w:cnfStyle w:val="100000000000" w:firstRow="1" w:lastRow="0" w:firstColumn="0" w:lastColumn="0" w:oddVBand="0" w:evenVBand="0" w:oddHBand="0" w:evenHBand="0" w:firstRowFirstColumn="0" w:firstRowLastColumn="0" w:lastRowFirstColumn="0" w:lastRowLastColumn="0"/>
             </w:pPr>
             <w:r>
               <w:t>Notes</w:t>
@@ -2290,11 +2301,11 @@
       </w:tr>
       <w:tr>
         <w:trPr>
-          <w:cnfStyle w:val="000000100000"/>
+          <w:cnfStyle w:val="000000100000" w:firstRow="0" w:lastRow="0" w:firstColumn="0" w:lastColumn="0" w:oddVBand="0" w:evenVBand="0" w:oddHBand="1" w:evenHBand="0" w:firstRowFirstColumn="0" w:firstRowLastColumn="0" w:lastRowFirstColumn="0" w:lastRowLastColumn="0"/>
         </w:trPr>
         <w:tc>
           <w:tcPr>
-            <w:cnfStyle w:val="001000000000"/>
+            <w:cnfStyle w:val="001000000000" w:firstRow="0" w:lastRow="0" w:firstColumn="1" w:lastColumn="0" w:oddVBand="0" w:evenVBand="0" w:oddHBand="0" w:evenHBand="0" w:firstRowFirstColumn="0" w:firstRowLastColumn="0" w:lastRowFirstColumn="0" w:lastRowLastColumn="0"/>
             <w:tcW w:w="817" w:type="dxa"/>
           </w:tcPr>
           <w:p>
@@ -2309,7 +2320,7 @@
           </w:tcPr>
           <w:p>
             <w:pPr>
-              <w:cnfStyle w:val="000000100000"/>
+              <w:cnfStyle w:val="000000100000" w:firstRow="0" w:lastRow="0" w:firstColumn="0" w:lastColumn="0" w:oddVBand="0" w:evenVBand="0" w:oddHBand="1" w:evenHBand="0" w:firstRowFirstColumn="0" w:firstRowLastColumn="0" w:lastRowFirstColumn="0" w:lastRowLastColumn="0"/>
             </w:pPr>
             <w:r>
               <w:t>Platform: Windows</w:t>
@@ -2322,7 +2333,7 @@
           </w:tcPr>
           <w:p>
             <w:pPr>
-              <w:cnfStyle w:val="000000100000"/>
+              <w:cnfStyle w:val="000000100000" w:firstRow="0" w:lastRow="0" w:firstColumn="0" w:lastColumn="0" w:oddVBand="0" w:evenVBand="0" w:oddHBand="1" w:evenHBand="0" w:firstRowFirstColumn="0" w:firstRowLastColumn="0" w:lastRowFirstColumn="0" w:lastRowLastColumn="0"/>
             </w:pPr>
           </w:p>
         </w:tc>
@@ -2330,7 +2341,7 @@
       <w:tr>
         <w:tc>
           <w:tcPr>
-            <w:cnfStyle w:val="001000000000"/>
+            <w:cnfStyle w:val="001000000000" w:firstRow="0" w:lastRow="0" w:firstColumn="1" w:lastColumn="0" w:oddVBand="0" w:evenVBand="0" w:oddHBand="0" w:evenHBand="0" w:firstRowFirstColumn="0" w:firstRowLastColumn="0" w:lastRowFirstColumn="0" w:lastRowLastColumn="0"/>
             <w:tcW w:w="817" w:type="dxa"/>
           </w:tcPr>
           <w:p>
@@ -2345,7 +2356,7 @@
           </w:tcPr>
           <w:p>
             <w:pPr>
-              <w:cnfStyle w:val="000000000000"/>
+              <w:cnfStyle w:val="000000000000" w:firstRow="0" w:lastRow="0" w:firstColumn="0" w:lastColumn="0" w:oddVBand="0" w:evenVBand="0" w:oddHBand="0" w:evenHBand="0" w:firstRowFirstColumn="0" w:firstRowLastColumn="0" w:lastRowFirstColumn="0" w:lastRowLastColumn="0"/>
             </w:pPr>
             <w:r>
               <w:t>Main menu</w:t>
@@ -2358,7 +2369,7 @@
           </w:tcPr>
           <w:p>
             <w:pPr>
-              <w:cnfStyle w:val="000000000000"/>
+              <w:cnfStyle w:val="000000000000" w:firstRow="0" w:lastRow="0" w:firstColumn="0" w:lastColumn="0" w:oddVBand="0" w:evenVBand="0" w:oddHBand="0" w:evenHBand="0" w:firstRowFirstColumn="0" w:firstRowLastColumn="0" w:lastRowFirstColumn="0" w:lastRowLastColumn="0"/>
             </w:pPr>
             <w:r>
               <w:t>Start game, Exit</w:t>
@@ -2368,11 +2379,11 @@
       </w:tr>
       <w:tr>
         <w:trPr>
-          <w:cnfStyle w:val="000000100000"/>
+          <w:cnfStyle w:val="000000100000" w:firstRow="0" w:lastRow="0" w:firstColumn="0" w:lastColumn="0" w:oddVBand="0" w:evenVBand="0" w:oddHBand="1" w:evenHBand="0" w:firstRowFirstColumn="0" w:firstRowLastColumn="0" w:lastRowFirstColumn="0" w:lastRowLastColumn="0"/>
         </w:trPr>
         <w:tc>
           <w:tcPr>
-            <w:cnfStyle w:val="001000000000"/>
+            <w:cnfStyle w:val="001000000000" w:firstRow="0" w:lastRow="0" w:firstColumn="1" w:lastColumn="0" w:oddVBand="0" w:evenVBand="0" w:oddHBand="0" w:evenHBand="0" w:firstRowFirstColumn="0" w:firstRowLastColumn="0" w:lastRowFirstColumn="0" w:lastRowLastColumn="0"/>
             <w:tcW w:w="817" w:type="dxa"/>
           </w:tcPr>
           <w:p/>
@@ -2383,7 +2394,7 @@
           </w:tcPr>
           <w:p>
             <w:pPr>
-              <w:cnfStyle w:val="000000100000"/>
+              <w:cnfStyle w:val="000000100000" w:firstRow="0" w:lastRow="0" w:firstColumn="0" w:lastColumn="0" w:oddVBand="0" w:evenVBand="0" w:oddHBand="1" w:evenHBand="0" w:firstRowFirstColumn="0" w:firstRowLastColumn="0" w:lastRowFirstColumn="0" w:lastRowLastColumn="0"/>
             </w:pPr>
             <w:r>
               <w:t>Pause menu</w:t>
@@ -2396,7 +2407,7 @@
           </w:tcPr>
           <w:p>
             <w:pPr>
-              <w:cnfStyle w:val="000000100000"/>
+              <w:cnfStyle w:val="000000100000" w:firstRow="0" w:lastRow="0" w:firstColumn="0" w:lastColumn="0" w:oddVBand="0" w:evenVBand="0" w:oddHBand="1" w:evenHBand="0" w:firstRowFirstColumn="0" w:firstRowLastColumn="0" w:lastRowFirstColumn="0" w:lastRowLastColumn="0"/>
             </w:pPr>
             <w:r>
               <w:t>Resume game, restart, exit,</w:t>
@@ -2407,7 +2418,7 @@
       <w:tr>
         <w:tc>
           <w:tcPr>
-            <w:cnfStyle w:val="001000000000"/>
+            <w:cnfStyle w:val="001000000000" w:firstRow="0" w:lastRow="0" w:firstColumn="1" w:lastColumn="0" w:oddVBand="0" w:evenVBand="0" w:oddHBand="0" w:evenHBand="0" w:firstRowFirstColumn="0" w:firstRowLastColumn="0" w:lastRowFirstColumn="0" w:lastRowLastColumn="0"/>
             <w:tcW w:w="817" w:type="dxa"/>
           </w:tcPr>
           <w:p/>
@@ -2418,7 +2429,7 @@
           </w:tcPr>
           <w:p>
             <w:pPr>
-              <w:cnfStyle w:val="000000000000"/>
+              <w:cnfStyle w:val="000000000000" w:firstRow="0" w:lastRow="0" w:firstColumn="0" w:lastColumn="0" w:oddVBand="0" w:evenVBand="0" w:oddHBand="0" w:evenHBand="0" w:firstRowFirstColumn="0" w:firstRowLastColumn="0" w:lastRowFirstColumn="0" w:lastRowLastColumn="0"/>
             </w:pPr>
             <w:r>
               <w:t>End game menu</w:t>
@@ -2431,7 +2442,7 @@
           </w:tcPr>
           <w:p>
             <w:pPr>
-              <w:cnfStyle w:val="000000000000"/>
+              <w:cnfStyle w:val="000000000000" w:firstRow="0" w:lastRow="0" w:firstColumn="0" w:lastColumn="0" w:oddVBand="0" w:evenVBand="0" w:oddHBand="0" w:evenHBand="0" w:firstRowFirstColumn="0" w:firstRowLastColumn="0" w:lastRowFirstColumn="0" w:lastRowLastColumn="0"/>
             </w:pPr>
             <w:r>
               <w:t>New game, exit</w:t>
@@ -2455,7 +2466,7 @@
       <w:tblPr>
         <w:tblStyle w:val="LightShading-Accent11"/>
         <w:tblW w:w="0" w:type="auto"/>
-        <w:tblLook w:val="04A0"/>
+        <w:tblLook w:val="04A0" w:firstRow="1" w:lastRow="0" w:firstColumn="1" w:lastColumn="0" w:noHBand="0" w:noVBand="1"/>
       </w:tblPr>
       <w:tblGrid>
         <w:gridCol w:w="817"/>
@@ -2464,11 +2475,11 @@
       </w:tblGrid>
       <w:tr>
         <w:trPr>
-          <w:cnfStyle w:val="100000000000"/>
+          <w:cnfStyle w:val="100000000000" w:firstRow="1" w:lastRow="0" w:firstColumn="0" w:lastColumn="0" w:oddVBand="0" w:evenVBand="0" w:oddHBand="0" w:evenHBand="0" w:firstRowFirstColumn="0" w:firstRowLastColumn="0" w:lastRowFirstColumn="0" w:lastRowLastColumn="0"/>
         </w:trPr>
         <w:tc>
           <w:tcPr>
-            <w:cnfStyle w:val="001000000000"/>
+            <w:cnfStyle w:val="001000000000" w:firstRow="0" w:lastRow="0" w:firstColumn="1" w:lastColumn="0" w:oddVBand="0" w:evenVBand="0" w:oddHBand="0" w:evenHBand="0" w:firstRowFirstColumn="0" w:firstRowLastColumn="0" w:lastRowFirstColumn="0" w:lastRowLastColumn="0"/>
             <w:tcW w:w="817" w:type="dxa"/>
           </w:tcPr>
           <w:p>
@@ -2483,7 +2494,7 @@
           </w:tcPr>
           <w:p>
             <w:pPr>
-              <w:cnfStyle w:val="100000000000"/>
+              <w:cnfStyle w:val="100000000000" w:firstRow="1" w:lastRow="0" w:firstColumn="0" w:lastColumn="0" w:oddVBand="0" w:evenVBand="0" w:oddHBand="0" w:evenHBand="0" w:firstRowFirstColumn="0" w:firstRowLastColumn="0" w:lastRowFirstColumn="0" w:lastRowLastColumn="0"/>
             </w:pPr>
             <w:r>
               <w:t>Functionality</w:t>
@@ -2496,7 +2507,7 @@
           </w:tcPr>
           <w:p>
             <w:pPr>
-              <w:cnfStyle w:val="100000000000"/>
+              <w:cnfStyle w:val="100000000000" w:firstRow="1" w:lastRow="0" w:firstColumn="0" w:lastColumn="0" w:oddVBand="0" w:evenVBand="0" w:oddHBand="0" w:evenHBand="0" w:firstRowFirstColumn="0" w:firstRowLastColumn="0" w:lastRowFirstColumn="0" w:lastRowLastColumn="0"/>
             </w:pPr>
             <w:r>
               <w:t>Notes</w:t>
@@ -2506,15 +2517,23 @@
       </w:tr>
       <w:tr>
         <w:trPr>
-          <w:cnfStyle w:val="000000100000"/>
+          <w:cnfStyle w:val="000000100000" w:firstRow="0" w:lastRow="0" w:firstColumn="0" w:lastColumn="0" w:oddVBand="0" w:evenVBand="0" w:oddHBand="1" w:evenHBand="0" w:firstRowFirstColumn="0" w:firstRowLastColumn="0" w:lastRowFirstColumn="0" w:lastRowLastColumn="0"/>
         </w:trPr>
         <w:tc>
           <w:tcPr>
-            <w:cnfStyle w:val="001000000000"/>
+            <w:cnfStyle w:val="001000000000" w:firstRow="0" w:lastRow="0" w:firstColumn="1" w:lastColumn="0" w:oddVBand="0" w:evenVBand="0" w:oddHBand="0" w:evenHBand="0" w:firstRowFirstColumn="0" w:firstRowLastColumn="0" w:lastRowFirstColumn="0" w:lastRowLastColumn="0"/>
             <w:tcW w:w="817" w:type="dxa"/>
           </w:tcPr>
           <w:p>
-            <w:r>
+            <w:pPr>
+              <w:rPr>
+                <w:b w:val="0"/>
+              </w:rPr>
+            </w:pPr>
+            <w:r>
+              <w:rPr>
+                <w:b w:val="0"/>
+              </w:rPr>
               <w:t>3.2.1</w:t>
             </w:r>
           </w:p>
@@ -2522,10 +2541,11 @@
         <w:tc>
           <w:tcPr>
             <w:tcW w:w="4536" w:type="dxa"/>
-          </w:tcPr>
-          <w:p>
-            <w:pPr>
-              <w:cnfStyle w:val="000000100000"/>
+            <w:shd w:val="clear" w:color="auto" w:fill="C2D69B" w:themeFill="accent3" w:themeFillTint="99"/>
+          </w:tcPr>
+          <w:p>
+            <w:pPr>
+              <w:cnfStyle w:val="000000100000" w:firstRow="0" w:lastRow="0" w:firstColumn="0" w:lastColumn="0" w:oddVBand="0" w:evenVBand="0" w:oddHBand="1" w:evenHBand="0" w:firstRowFirstColumn="0" w:firstRowLastColumn="0" w:lastRowFirstColumn="0" w:lastRowLastColumn="0"/>
             </w:pPr>
             <w:r>
               <w:t>Player will be able to pitch/yaw/roll the ship.</w:t>
@@ -2538,7 +2558,7 @@
           </w:tcPr>
           <w:p>
             <w:pPr>
-              <w:cnfStyle w:val="000000100000"/>
+              <w:cnfStyle w:val="000000100000" w:firstRow="0" w:lastRow="0" w:firstColumn="0" w:lastColumn="0" w:oddVBand="0" w:evenVBand="0" w:oddHBand="1" w:evenHBand="0" w:firstRowFirstColumn="0" w:firstRowLastColumn="0" w:lastRowFirstColumn="0" w:lastRowLastColumn="0"/>
             </w:pPr>
           </w:p>
         </w:tc>
@@ -2546,7 +2566,7 @@
       <w:tr>
         <w:tc>
           <w:tcPr>
-            <w:cnfStyle w:val="001000000000"/>
+            <w:cnfStyle w:val="001000000000" w:firstRow="0" w:lastRow="0" w:firstColumn="1" w:lastColumn="0" w:oddVBand="0" w:evenVBand="0" w:oddHBand="0" w:evenHBand="0" w:firstRowFirstColumn="0" w:firstRowLastColumn="0" w:lastRowFirstColumn="0" w:lastRowLastColumn="0"/>
             <w:tcW w:w="817" w:type="dxa"/>
           </w:tcPr>
           <w:p>
@@ -2558,10 +2578,11 @@
         <w:tc>
           <w:tcPr>
             <w:tcW w:w="4536" w:type="dxa"/>
-          </w:tcPr>
-          <w:p>
-            <w:pPr>
-              <w:cnfStyle w:val="000000000000"/>
+            <w:shd w:val="clear" w:color="auto" w:fill="C2D69B" w:themeFill="accent3" w:themeFillTint="99"/>
+          </w:tcPr>
+          <w:p>
+            <w:pPr>
+              <w:cnfStyle w:val="000000000000" w:firstRow="0" w:lastRow="0" w:firstColumn="0" w:lastColumn="0" w:oddVBand="0" w:evenVBand="0" w:oddHBand="0" w:evenHBand="0" w:firstRowFirstColumn="0" w:firstRowLastColumn="0" w:lastRowFirstColumn="0" w:lastRowLastColumn="0"/>
             </w:pPr>
             <w:r>
               <w:t>Player will be able to accelerate/decelerate the ship</w:t>
@@ -2574,7 +2595,7 @@
           </w:tcPr>
           <w:p>
             <w:pPr>
-              <w:cnfStyle w:val="000000000000"/>
+              <w:cnfStyle w:val="000000000000" w:firstRow="0" w:lastRow="0" w:firstColumn="0" w:lastColumn="0" w:oddVBand="0" w:evenVBand="0" w:oddHBand="0" w:evenHBand="0" w:firstRowFirstColumn="0" w:firstRowLastColumn="0" w:lastRowFirstColumn="0" w:lastRowLastColumn="0"/>
             </w:pPr>
             <w:r>
               <w:t>Controls increase/decrease acceleration, acceleration does not automatically move back to zero.</w:t>
@@ -2584,11 +2605,11 @@
       </w:tr>
       <w:tr>
         <w:trPr>
-          <w:cnfStyle w:val="000000100000"/>
+          <w:cnfStyle w:val="000000100000" w:firstRow="0" w:lastRow="0" w:firstColumn="0" w:lastColumn="0" w:oddVBand="0" w:evenVBand="0" w:oddHBand="1" w:evenHBand="0" w:firstRowFirstColumn="0" w:firstRowLastColumn="0" w:lastRowFirstColumn="0" w:lastRowLastColumn="0"/>
         </w:trPr>
         <w:tc>
           <w:tcPr>
-            <w:cnfStyle w:val="001000000000"/>
+            <w:cnfStyle w:val="001000000000" w:firstRow="0" w:lastRow="0" w:firstColumn="1" w:lastColumn="0" w:oddVBand="0" w:evenVBand="0" w:oddHBand="0" w:evenHBand="0" w:firstRowFirstColumn="0" w:firstRowLastColumn="0" w:lastRowFirstColumn="0" w:lastRowLastColumn="0"/>
             <w:tcW w:w="817" w:type="dxa"/>
           </w:tcPr>
           <w:p>
@@ -2603,7 +2624,7 @@
           </w:tcPr>
           <w:p>
             <w:pPr>
-              <w:cnfStyle w:val="000000100000"/>
+              <w:cnfStyle w:val="000000100000" w:firstRow="0" w:lastRow="0" w:firstColumn="0" w:lastColumn="0" w:oddVBand="0" w:evenVBand="0" w:oddHBand="1" w:evenHBand="0" w:firstRowFirstColumn="0" w:firstRowLastColumn="0" w:lastRowFirstColumn="0" w:lastRowLastColumn="0"/>
             </w:pPr>
             <w:r>
               <w:t>Player will be able to fire ship cannons</w:t>
@@ -2616,7 +2637,7 @@
           </w:tcPr>
           <w:p>
             <w:pPr>
-              <w:cnfStyle w:val="000000100000"/>
+              <w:cnfStyle w:val="000000100000" w:firstRow="0" w:lastRow="0" w:firstColumn="0" w:lastColumn="0" w:oddVBand="0" w:evenVBand="0" w:oddHBand="1" w:evenHBand="0" w:firstRowFirstColumn="0" w:firstRowLastColumn="0" w:lastRowFirstColumn="0" w:lastRowLastColumn="0"/>
             </w:pPr>
             <w:r>
               <w:t>The cannons are aimed at the projection of the mouse into world space</w:t>
@@ -2627,7 +2648,7 @@
       <w:tr>
         <w:tc>
           <w:tcPr>
-            <w:cnfStyle w:val="001000000000"/>
+            <w:cnfStyle w:val="001000000000" w:firstRow="0" w:lastRow="0" w:firstColumn="1" w:lastColumn="0" w:oddVBand="0" w:evenVBand="0" w:oddHBand="0" w:evenHBand="0" w:firstRowFirstColumn="0" w:firstRowLastColumn="0" w:lastRowFirstColumn="0" w:lastRowLastColumn="0"/>
             <w:tcW w:w="817" w:type="dxa"/>
           </w:tcPr>
           <w:p>
@@ -2639,10 +2660,11 @@
         <w:tc>
           <w:tcPr>
             <w:tcW w:w="4536" w:type="dxa"/>
-          </w:tcPr>
-          <w:p>
-            <w:pPr>
-              <w:cnfStyle w:val="000000000000"/>
+            <w:shd w:val="clear" w:color="auto" w:fill="C2D69B" w:themeFill="accent3" w:themeFillTint="99"/>
+          </w:tcPr>
+          <w:p>
+            <w:pPr>
+              <w:cnfStyle w:val="000000000000" w:firstRow="0" w:lastRow="0" w:firstColumn="0" w:lastColumn="0" w:oddVBand="0" w:evenVBand="0" w:oddHBand="0" w:evenHBand="0" w:firstRowFirstColumn="0" w:firstRowLastColumn="0" w:lastRowFirstColumn="0" w:lastRowLastColumn="0"/>
             </w:pPr>
             <w:r>
               <w:t>Player will have limited health. Dies when health is zero.</w:t>
@@ -2655,18 +2677,18 @@
           </w:tcPr>
           <w:p>
             <w:pPr>
-              <w:cnfStyle w:val="000000000000"/>
+              <w:cnfStyle w:val="000000000000" w:firstRow="0" w:lastRow="0" w:firstColumn="0" w:lastColumn="0" w:oddVBand="0" w:evenVBand="0" w:oddHBand="0" w:evenHBand="0" w:firstRowFirstColumn="0" w:firstRowLastColumn="0" w:lastRowFirstColumn="0" w:lastRowLastColumn="0"/>
             </w:pPr>
           </w:p>
         </w:tc>
       </w:tr>
       <w:tr>
         <w:trPr>
-          <w:cnfStyle w:val="000000100000"/>
+          <w:cnfStyle w:val="000000100000" w:firstRow="0" w:lastRow="0" w:firstColumn="0" w:lastColumn="0" w:oddVBand="0" w:evenVBand="0" w:oddHBand="1" w:evenHBand="0" w:firstRowFirstColumn="0" w:firstRowLastColumn="0" w:lastRowFirstColumn="0" w:lastRowLastColumn="0"/>
         </w:trPr>
         <w:tc>
           <w:tcPr>
-            <w:cnfStyle w:val="001000000000"/>
+            <w:cnfStyle w:val="001000000000" w:firstRow="0" w:lastRow="0" w:firstColumn="1" w:lastColumn="0" w:oddVBand="0" w:evenVBand="0" w:oddHBand="0" w:evenHBand="0" w:firstRowFirstColumn="0" w:firstRowLastColumn="0" w:lastRowFirstColumn="0" w:lastRowLastColumn="0"/>
             <w:tcW w:w="817" w:type="dxa"/>
           </w:tcPr>
           <w:p>
@@ -2681,7 +2703,7 @@
           </w:tcPr>
           <w:p>
             <w:pPr>
-              <w:cnfStyle w:val="000000100000"/>
+              <w:cnfStyle w:val="000000100000" w:firstRow="0" w:lastRow="0" w:firstColumn="0" w:lastColumn="0" w:oddVBand="0" w:evenVBand="0" w:oddHBand="1" w:evenHBand="0" w:firstRowFirstColumn="0" w:firstRowLastColumn="0" w:lastRowFirstColumn="0" w:lastRowLastColumn="0"/>
             </w:pPr>
             <w:r>
               <w:t>Player respawns near spaceship when dead.</w:t>
@@ -2694,7 +2716,7 @@
           </w:tcPr>
           <w:p>
             <w:pPr>
-              <w:cnfStyle w:val="000000100000"/>
+              <w:cnfStyle w:val="000000100000" w:firstRow="0" w:lastRow="0" w:firstColumn="0" w:lastColumn="0" w:oddVBand="0" w:evenVBand="0" w:oddHBand="1" w:evenHBand="0" w:firstRowFirstColumn="0" w:firstRowLastColumn="0" w:lastRowFirstColumn="0" w:lastRowLastColumn="0"/>
             </w:pPr>
           </w:p>
         </w:tc>
@@ -2702,7 +2724,7 @@
       <w:tr>
         <w:tc>
           <w:tcPr>
-            <w:cnfStyle w:val="001000000000"/>
+            <w:cnfStyle w:val="001000000000" w:firstRow="0" w:lastRow="0" w:firstColumn="1" w:lastColumn="0" w:oddVBand="0" w:evenVBand="0" w:oddHBand="0" w:evenHBand="0" w:firstRowFirstColumn="0" w:firstRowLastColumn="0" w:lastRowFirstColumn="0" w:lastRowLastColumn="0"/>
             <w:tcW w:w="817" w:type="dxa"/>
           </w:tcPr>
           <w:p>
@@ -2717,10 +2739,13 @@
           </w:tcPr>
           <w:p>
             <w:pPr>
-              <w:cnfStyle w:val="000000000000"/>
-            </w:pPr>
-            <w:r>
-              <w:t>Ships smoke up when under %25 health</w:t>
+              <w:cnfStyle w:val="000000000000" w:firstRow="0" w:lastRow="0" w:firstColumn="0" w:lastColumn="0" w:oddVBand="0" w:evenVBand="0" w:oddHBand="0" w:evenHBand="0" w:firstRowFirstColumn="0" w:firstRowLastColumn="0" w:lastRowFirstColumn="0" w:lastRowLastColumn="0"/>
+            </w:pPr>
+            <w:r>
+              <w:t>Ships smoke up when under %25 h</w:t>
+            </w:r>
+            <w:r>
+              <w:t>ull</w:t>
             </w:r>
           </w:p>
         </w:tc>
@@ -2730,7 +2755,7 @@
           </w:tcPr>
           <w:p>
             <w:pPr>
-              <w:cnfStyle w:val="000000000000"/>
+              <w:cnfStyle w:val="000000000000" w:firstRow="0" w:lastRow="0" w:firstColumn="0" w:lastColumn="0" w:oddVBand="0" w:evenVBand="0" w:oddHBand="0" w:evenHBand="0" w:firstRowFirstColumn="0" w:firstRowLastColumn="0" w:lastRowFirstColumn="0" w:lastRowLastColumn="0"/>
             </w:pPr>
           </w:p>
         </w:tc>
@@ -2757,7 +2782,7 @@
       <w:tblPr>
         <w:tblStyle w:val="LightShading-Accent11"/>
         <w:tblW w:w="0" w:type="auto"/>
-        <w:tblLook w:val="04A0"/>
+        <w:tblLook w:val="04A0" w:firstRow="1" w:lastRow="0" w:firstColumn="1" w:lastColumn="0" w:noHBand="0" w:noVBand="1"/>
       </w:tblPr>
       <w:tblGrid>
         <w:gridCol w:w="817"/>
@@ -2766,11 +2791,11 @@
       </w:tblGrid>
       <w:tr>
         <w:trPr>
-          <w:cnfStyle w:val="100000000000"/>
+          <w:cnfStyle w:val="100000000000" w:firstRow="1" w:lastRow="0" w:firstColumn="0" w:lastColumn="0" w:oddVBand="0" w:evenVBand="0" w:oddHBand="0" w:evenHBand="0" w:firstRowFirstColumn="0" w:firstRowLastColumn="0" w:lastRowFirstColumn="0" w:lastRowLastColumn="0"/>
         </w:trPr>
         <w:tc>
           <w:tcPr>
-            <w:cnfStyle w:val="001000000000"/>
+            <w:cnfStyle w:val="001000000000" w:firstRow="0" w:lastRow="0" w:firstColumn="1" w:lastColumn="0" w:oddVBand="0" w:evenVBand="0" w:oddHBand="0" w:evenHBand="0" w:firstRowFirstColumn="0" w:firstRowLastColumn="0" w:lastRowFirstColumn="0" w:lastRowLastColumn="0"/>
             <w:tcW w:w="817" w:type="dxa"/>
           </w:tcPr>
           <w:p>
@@ -2785,7 +2810,7 @@
           </w:tcPr>
           <w:p>
             <w:pPr>
-              <w:cnfStyle w:val="100000000000"/>
+              <w:cnfStyle w:val="100000000000" w:firstRow="1" w:lastRow="0" w:firstColumn="0" w:lastColumn="0" w:oddVBand="0" w:evenVBand="0" w:oddHBand="0" w:evenHBand="0" w:firstRowFirstColumn="0" w:firstRowLastColumn="0" w:lastRowFirstColumn="0" w:lastRowLastColumn="0"/>
             </w:pPr>
             <w:r>
               <w:t>Functionality</w:t>
@@ -2798,7 +2823,7 @@
           </w:tcPr>
           <w:p>
             <w:pPr>
-              <w:cnfStyle w:val="100000000000"/>
+              <w:cnfStyle w:val="100000000000" w:firstRow="1" w:lastRow="0" w:firstColumn="0" w:lastColumn="0" w:oddVBand="0" w:evenVBand="0" w:oddHBand="0" w:evenHBand="0" w:firstRowFirstColumn="0" w:firstRowLastColumn="0" w:lastRowFirstColumn="0" w:lastRowLastColumn="0"/>
             </w:pPr>
             <w:r>
               <w:t>Notes</w:t>
@@ -2808,11 +2833,11 @@
       </w:tr>
       <w:tr>
         <w:trPr>
-          <w:cnfStyle w:val="000000100000"/>
+          <w:cnfStyle w:val="000000100000" w:firstRow="0" w:lastRow="0" w:firstColumn="0" w:lastColumn="0" w:oddVBand="0" w:evenVBand="0" w:oddHBand="1" w:evenHBand="0" w:firstRowFirstColumn="0" w:firstRowLastColumn="0" w:lastRowFirstColumn="0" w:lastRowLastColumn="0"/>
         </w:trPr>
         <w:tc>
           <w:tcPr>
-            <w:cnfStyle w:val="001000000000"/>
+            <w:cnfStyle w:val="001000000000" w:firstRow="0" w:lastRow="0" w:firstColumn="1" w:lastColumn="0" w:oddVBand="0" w:evenVBand="0" w:oddHBand="0" w:evenHBand="0" w:firstRowFirstColumn="0" w:firstRowLastColumn="0" w:lastRowFirstColumn="0" w:lastRowLastColumn="0"/>
             <w:tcW w:w="817" w:type="dxa"/>
           </w:tcPr>
           <w:p>
@@ -2824,10 +2849,11 @@
         <w:tc>
           <w:tcPr>
             <w:tcW w:w="4536" w:type="dxa"/>
-          </w:tcPr>
-          <w:p>
-            <w:pPr>
-              <w:cnfStyle w:val="000000100000"/>
+            <w:shd w:val="clear" w:color="auto" w:fill="C2D69B" w:themeFill="accent3" w:themeFillTint="99"/>
+          </w:tcPr>
+          <w:p>
+            <w:pPr>
+              <w:cnfStyle w:val="000000100000" w:firstRow="0" w:lastRow="0" w:firstColumn="0" w:lastColumn="0" w:oddVBand="0" w:evenVBand="0" w:oddHBand="1" w:evenHBand="0" w:firstRowFirstColumn="0" w:firstRowLastColumn="0" w:lastRowFirstColumn="0" w:lastRowLastColumn="0"/>
             </w:pPr>
             <w:r>
               <w:t>W - Accelerate</w:t>
@@ -2840,7 +2866,7 @@
           </w:tcPr>
           <w:p>
             <w:pPr>
-              <w:cnfStyle w:val="000000100000"/>
+              <w:cnfStyle w:val="000000100000" w:firstRow="0" w:lastRow="0" w:firstColumn="0" w:lastColumn="0" w:oddVBand="0" w:evenVBand="0" w:oddHBand="1" w:evenHBand="0" w:firstRowFirstColumn="0" w:firstRowLastColumn="0" w:lastRowFirstColumn="0" w:lastRowLastColumn="0"/>
             </w:pPr>
           </w:p>
         </w:tc>
@@ -2848,7 +2874,7 @@
       <w:tr>
         <w:tc>
           <w:tcPr>
-            <w:cnfStyle w:val="001000000000"/>
+            <w:cnfStyle w:val="001000000000" w:firstRow="0" w:lastRow="0" w:firstColumn="1" w:lastColumn="0" w:oddVBand="0" w:evenVBand="0" w:oddHBand="0" w:evenHBand="0" w:firstRowFirstColumn="0" w:firstRowLastColumn="0" w:lastRowFirstColumn="0" w:lastRowLastColumn="0"/>
             <w:tcW w:w="817" w:type="dxa"/>
           </w:tcPr>
           <w:p>
@@ -2860,10 +2886,11 @@
         <w:tc>
           <w:tcPr>
             <w:tcW w:w="4536" w:type="dxa"/>
-          </w:tcPr>
-          <w:p>
-            <w:pPr>
-              <w:cnfStyle w:val="000000000000"/>
+            <w:shd w:val="clear" w:color="auto" w:fill="C2D69B" w:themeFill="accent3" w:themeFillTint="99"/>
+          </w:tcPr>
+          <w:p>
+            <w:pPr>
+              <w:cnfStyle w:val="000000000000" w:firstRow="0" w:lastRow="0" w:firstColumn="0" w:lastColumn="0" w:oddVBand="0" w:evenVBand="0" w:oddHBand="0" w:evenHBand="0" w:firstRowFirstColumn="0" w:firstRowLastColumn="0" w:lastRowFirstColumn="0" w:lastRowLastColumn="0"/>
             </w:pPr>
             <w:r>
               <w:t>S - Decelerate</w:t>
@@ -2876,18 +2903,18 @@
           </w:tcPr>
           <w:p>
             <w:pPr>
-              <w:cnfStyle w:val="000000000000"/>
+              <w:cnfStyle w:val="000000000000" w:firstRow="0" w:lastRow="0" w:firstColumn="0" w:lastColumn="0" w:oddVBand="0" w:evenVBand="0" w:oddHBand="0" w:evenHBand="0" w:firstRowFirstColumn="0" w:firstRowLastColumn="0" w:lastRowFirstColumn="0" w:lastRowLastColumn="0"/>
             </w:pPr>
           </w:p>
         </w:tc>
       </w:tr>
       <w:tr>
         <w:trPr>
-          <w:cnfStyle w:val="000000100000"/>
+          <w:cnfStyle w:val="000000100000" w:firstRow="0" w:lastRow="0" w:firstColumn="0" w:lastColumn="0" w:oddVBand="0" w:evenVBand="0" w:oddHBand="1" w:evenHBand="0" w:firstRowFirstColumn="0" w:firstRowLastColumn="0" w:lastRowFirstColumn="0" w:lastRowLastColumn="0"/>
         </w:trPr>
         <w:tc>
           <w:tcPr>
-            <w:cnfStyle w:val="001000000000"/>
+            <w:cnfStyle w:val="001000000000" w:firstRow="0" w:lastRow="0" w:firstColumn="1" w:lastColumn="0" w:oddVBand="0" w:evenVBand="0" w:oddHBand="0" w:evenHBand="0" w:firstRowFirstColumn="0" w:firstRowLastColumn="0" w:lastRowFirstColumn="0" w:lastRowLastColumn="0"/>
             <w:tcW w:w="817" w:type="dxa"/>
           </w:tcPr>
           <w:p>
@@ -2899,10 +2926,11 @@
         <w:tc>
           <w:tcPr>
             <w:tcW w:w="4536" w:type="dxa"/>
-          </w:tcPr>
-          <w:p>
-            <w:pPr>
-              <w:cnfStyle w:val="000000100000"/>
+            <w:shd w:val="clear" w:color="auto" w:fill="C2D69B" w:themeFill="accent3" w:themeFillTint="99"/>
+          </w:tcPr>
+          <w:p>
+            <w:pPr>
+              <w:cnfStyle w:val="000000100000" w:firstRow="0" w:lastRow="0" w:firstColumn="0" w:lastColumn="0" w:oddVBand="0" w:evenVBand="0" w:oddHBand="1" w:evenHBand="0" w:firstRowFirstColumn="0" w:firstRowLastColumn="0" w:lastRowFirstColumn="0" w:lastRowLastColumn="0"/>
             </w:pPr>
             <w:r>
               <w:t>A - Roll left</w:t>
@@ -2915,7 +2943,7 @@
           </w:tcPr>
           <w:p>
             <w:pPr>
-              <w:cnfStyle w:val="000000100000"/>
+              <w:cnfStyle w:val="000000100000" w:firstRow="0" w:lastRow="0" w:firstColumn="0" w:lastColumn="0" w:oddVBand="0" w:evenVBand="0" w:oddHBand="1" w:evenHBand="0" w:firstRowFirstColumn="0" w:firstRowLastColumn="0" w:lastRowFirstColumn="0" w:lastRowLastColumn="0"/>
             </w:pPr>
           </w:p>
         </w:tc>
@@ -2923,11 +2951,12 @@
       <w:tr>
         <w:tc>
           <w:tcPr>
-            <w:cnfStyle w:val="001000000000"/>
+            <w:cnfStyle w:val="001000000000" w:firstRow="0" w:lastRow="0" w:firstColumn="1" w:lastColumn="0" w:oddVBand="0" w:evenVBand="0" w:oddHBand="0" w:evenHBand="0" w:firstRowFirstColumn="0" w:firstRowLastColumn="0" w:lastRowFirstColumn="0" w:lastRowLastColumn="0"/>
             <w:tcW w:w="817" w:type="dxa"/>
           </w:tcPr>
           <w:p>
             <w:r>
+              <w:lastRenderedPageBreak/>
               <w:t>3.3.4</w:t>
             </w:r>
           </w:p>
@@ -2935,10 +2964,11 @@
         <w:tc>
           <w:tcPr>
             <w:tcW w:w="4536" w:type="dxa"/>
-          </w:tcPr>
-          <w:p>
-            <w:pPr>
-              <w:cnfStyle w:val="000000000000"/>
+            <w:shd w:val="clear" w:color="auto" w:fill="C2D69B" w:themeFill="accent3" w:themeFillTint="99"/>
+          </w:tcPr>
+          <w:p>
+            <w:pPr>
+              <w:cnfStyle w:val="000000000000" w:firstRow="0" w:lastRow="0" w:firstColumn="0" w:lastColumn="0" w:oddVBand="0" w:evenVBand="0" w:oddHBand="0" w:evenHBand="0" w:firstRowFirstColumn="0" w:firstRowLastColumn="0" w:lastRowFirstColumn="0" w:lastRowLastColumn="0"/>
             </w:pPr>
             <w:r>
               <w:t>D - Roll right</w:t>
@@ -2951,18 +2981,18 @@
           </w:tcPr>
           <w:p>
             <w:pPr>
-              <w:cnfStyle w:val="000000000000"/>
+              <w:cnfStyle w:val="000000000000" w:firstRow="0" w:lastRow="0" w:firstColumn="0" w:lastColumn="0" w:oddVBand="0" w:evenVBand="0" w:oddHBand="0" w:evenHBand="0" w:firstRowFirstColumn="0" w:firstRowLastColumn="0" w:lastRowFirstColumn="0" w:lastRowLastColumn="0"/>
             </w:pPr>
           </w:p>
         </w:tc>
       </w:tr>
       <w:tr>
         <w:trPr>
-          <w:cnfStyle w:val="000000100000"/>
+          <w:cnfStyle w:val="000000100000" w:firstRow="0" w:lastRow="0" w:firstColumn="0" w:lastColumn="0" w:oddVBand="0" w:evenVBand="0" w:oddHBand="1" w:evenHBand="0" w:firstRowFirstColumn="0" w:firstRowLastColumn="0" w:lastRowFirstColumn="0" w:lastRowLastColumn="0"/>
         </w:trPr>
         <w:tc>
           <w:tcPr>
-            <w:cnfStyle w:val="001000000000"/>
+            <w:cnfStyle w:val="001000000000" w:firstRow="0" w:lastRow="0" w:firstColumn="1" w:lastColumn="0" w:oddVBand="0" w:evenVBand="0" w:oddHBand="0" w:evenHBand="0" w:firstRowFirstColumn="0" w:firstRowLastColumn="0" w:lastRowFirstColumn="0" w:lastRowLastColumn="0"/>
             <w:tcW w:w="817" w:type="dxa"/>
           </w:tcPr>
           <w:p>
@@ -2974,10 +3004,11 @@
         <w:tc>
           <w:tcPr>
             <w:tcW w:w="4536" w:type="dxa"/>
-          </w:tcPr>
-          <w:p>
-            <w:pPr>
-              <w:cnfStyle w:val="000000100000"/>
+            <w:shd w:val="clear" w:color="auto" w:fill="C2D69B" w:themeFill="accent3" w:themeFillTint="99"/>
+          </w:tcPr>
+          <w:p>
+            <w:pPr>
+              <w:cnfStyle w:val="000000100000" w:firstRow="0" w:lastRow="0" w:firstColumn="0" w:lastColumn="0" w:oddVBand="0" w:evenVBand="0" w:oddHBand="1" w:evenHBand="0" w:firstRowFirstColumn="0" w:firstRowLastColumn="0" w:lastRowFirstColumn="0" w:lastRowLastColumn="0"/>
             </w:pPr>
             <w:r>
               <w:t>Mouse X - Yaw</w:t>
@@ -2990,7 +3021,7 @@
           </w:tcPr>
           <w:p>
             <w:pPr>
-              <w:cnfStyle w:val="000000100000"/>
+              <w:cnfStyle w:val="000000100000" w:firstRow="0" w:lastRow="0" w:firstColumn="0" w:lastColumn="0" w:oddVBand="0" w:evenVBand="0" w:oddHBand="1" w:evenHBand="0" w:firstRowFirstColumn="0" w:firstRowLastColumn="0" w:lastRowFirstColumn="0" w:lastRowLastColumn="0"/>
             </w:pPr>
           </w:p>
         </w:tc>
@@ -2998,7 +3029,7 @@
       <w:tr>
         <w:tc>
           <w:tcPr>
-            <w:cnfStyle w:val="001000000000"/>
+            <w:cnfStyle w:val="001000000000" w:firstRow="0" w:lastRow="0" w:firstColumn="1" w:lastColumn="0" w:oddVBand="0" w:evenVBand="0" w:oddHBand="0" w:evenHBand="0" w:firstRowFirstColumn="0" w:firstRowLastColumn="0" w:lastRowFirstColumn="0" w:lastRowLastColumn="0"/>
             <w:tcW w:w="817" w:type="dxa"/>
           </w:tcPr>
           <w:p>
@@ -3010,10 +3041,11 @@
         <w:tc>
           <w:tcPr>
             <w:tcW w:w="4536" w:type="dxa"/>
-          </w:tcPr>
-          <w:p>
-            <w:pPr>
-              <w:cnfStyle w:val="000000000000"/>
+            <w:shd w:val="clear" w:color="auto" w:fill="C2D69B" w:themeFill="accent3" w:themeFillTint="99"/>
+          </w:tcPr>
+          <w:p>
+            <w:pPr>
+              <w:cnfStyle w:val="000000000000" w:firstRow="0" w:lastRow="0" w:firstColumn="0" w:lastColumn="0" w:oddVBand="0" w:evenVBand="0" w:oddHBand="0" w:evenHBand="0" w:firstRowFirstColumn="0" w:firstRowLastColumn="0" w:lastRowFirstColumn="0" w:lastRowLastColumn="0"/>
             </w:pPr>
             <w:r>
               <w:t>Mouse Y - Pitch</w:t>
@@ -3026,18 +3058,18 @@
           </w:tcPr>
           <w:p>
             <w:pPr>
-              <w:cnfStyle w:val="000000000000"/>
+              <w:cnfStyle w:val="000000000000" w:firstRow="0" w:lastRow="0" w:firstColumn="0" w:lastColumn="0" w:oddVBand="0" w:evenVBand="0" w:oddHBand="0" w:evenHBand="0" w:firstRowFirstColumn="0" w:firstRowLastColumn="0" w:lastRowFirstColumn="0" w:lastRowLastColumn="0"/>
             </w:pPr>
           </w:p>
         </w:tc>
       </w:tr>
       <w:tr>
         <w:trPr>
-          <w:cnfStyle w:val="000000100000"/>
+          <w:cnfStyle w:val="000000100000" w:firstRow="0" w:lastRow="0" w:firstColumn="0" w:lastColumn="0" w:oddVBand="0" w:evenVBand="0" w:oddHBand="1" w:evenHBand="0" w:firstRowFirstColumn="0" w:firstRowLastColumn="0" w:lastRowFirstColumn="0" w:lastRowLastColumn="0"/>
         </w:trPr>
         <w:tc>
           <w:tcPr>
-            <w:cnfStyle w:val="001000000000"/>
+            <w:cnfStyle w:val="001000000000" w:firstRow="0" w:lastRow="0" w:firstColumn="1" w:lastColumn="0" w:oddVBand="0" w:evenVBand="0" w:oddHBand="0" w:evenHBand="0" w:firstRowFirstColumn="0" w:firstRowLastColumn="0" w:lastRowFirstColumn="0" w:lastRowLastColumn="0"/>
             <w:tcW w:w="817" w:type="dxa"/>
           </w:tcPr>
           <w:p>
@@ -3049,10 +3081,11 @@
         <w:tc>
           <w:tcPr>
             <w:tcW w:w="4536" w:type="dxa"/>
-          </w:tcPr>
-          <w:p>
-            <w:pPr>
-              <w:cnfStyle w:val="000000100000"/>
+            <w:shd w:val="clear" w:color="auto" w:fill="C2D69B" w:themeFill="accent3" w:themeFillTint="99"/>
+          </w:tcPr>
+          <w:p>
+            <w:pPr>
+              <w:cnfStyle w:val="000000100000" w:firstRow="0" w:lastRow="0" w:firstColumn="0" w:lastColumn="0" w:oddVBand="0" w:evenVBand="0" w:oddHBand="1" w:evenHBand="0" w:firstRowFirstColumn="0" w:firstRowLastColumn="0" w:lastRowFirstColumn="0" w:lastRowLastColumn="0"/>
             </w:pPr>
             <w:r>
               <w:t>Left click - Fire primary weapon</w:t>
@@ -3065,7 +3098,7 @@
           </w:tcPr>
           <w:p>
             <w:pPr>
-              <w:cnfStyle w:val="000000100000"/>
+              <w:cnfStyle w:val="000000100000" w:firstRow="0" w:lastRow="0" w:firstColumn="0" w:lastColumn="0" w:oddVBand="0" w:evenVBand="0" w:oddHBand="1" w:evenHBand="0" w:firstRowFirstColumn="0" w:firstRowLastColumn="0" w:lastRowFirstColumn="0" w:lastRowLastColumn="0"/>
             </w:pPr>
           </w:p>
         </w:tc>
@@ -3073,7 +3106,7 @@
       <w:tr>
         <w:tc>
           <w:tcPr>
-            <w:cnfStyle w:val="001000000000"/>
+            <w:cnfStyle w:val="001000000000" w:firstRow="0" w:lastRow="0" w:firstColumn="1" w:lastColumn="0" w:oddVBand="0" w:evenVBand="0" w:oddHBand="0" w:evenHBand="0" w:firstRowFirstColumn="0" w:firstRowLastColumn="0" w:lastRowFirstColumn="0" w:lastRowLastColumn="0"/>
             <w:tcW w:w="817" w:type="dxa"/>
           </w:tcPr>
           <w:p>
@@ -3088,7 +3121,7 @@
           </w:tcPr>
           <w:p>
             <w:pPr>
-              <w:cnfStyle w:val="000000000000"/>
+              <w:cnfStyle w:val="000000000000" w:firstRow="0" w:lastRow="0" w:firstColumn="0" w:lastColumn="0" w:oddVBand="0" w:evenVBand="0" w:oddHBand="0" w:evenHBand="0" w:firstRowFirstColumn="0" w:firstRowLastColumn="0" w:lastRowFirstColumn="0" w:lastRowLastColumn="0"/>
             </w:pPr>
             <w:r>
               <w:t>Esc - Pause menu</w:t>
@@ -3101,18 +3134,18 @@
           </w:tcPr>
           <w:p>
             <w:pPr>
-              <w:cnfStyle w:val="000000000000"/>
+              <w:cnfStyle w:val="000000000000" w:firstRow="0" w:lastRow="0" w:firstColumn="0" w:lastColumn="0" w:oddVBand="0" w:evenVBand="0" w:oddHBand="0" w:evenHBand="0" w:firstRowFirstColumn="0" w:firstRowLastColumn="0" w:lastRowFirstColumn="0" w:lastRowLastColumn="0"/>
             </w:pPr>
           </w:p>
         </w:tc>
       </w:tr>
       <w:tr>
         <w:trPr>
-          <w:cnfStyle w:val="000000100000"/>
+          <w:cnfStyle w:val="000000100000" w:firstRow="0" w:lastRow="0" w:firstColumn="0" w:lastColumn="0" w:oddVBand="0" w:evenVBand="0" w:oddHBand="1" w:evenHBand="0" w:firstRowFirstColumn="0" w:firstRowLastColumn="0" w:lastRowFirstColumn="0" w:lastRowLastColumn="0"/>
         </w:trPr>
         <w:tc>
           <w:tcPr>
-            <w:cnfStyle w:val="001000000000"/>
+            <w:cnfStyle w:val="001000000000" w:firstRow="0" w:lastRow="0" w:firstColumn="1" w:lastColumn="0" w:oddVBand="0" w:evenVBand="0" w:oddHBand="0" w:evenHBand="0" w:firstRowFirstColumn="0" w:firstRowLastColumn="0" w:lastRowFirstColumn="0" w:lastRowLastColumn="0"/>
             <w:tcW w:w="817" w:type="dxa"/>
           </w:tcPr>
           <w:p>
@@ -3127,10 +3160,13 @@
           </w:tcPr>
           <w:p>
             <w:pPr>
-              <w:cnfStyle w:val="000000100000"/>
-            </w:pPr>
-            <w:r>
-              <w:t>Q - toggle camera</w:t>
+              <w:cnfStyle w:val="000000100000" w:firstRow="0" w:lastRow="0" w:firstColumn="0" w:lastColumn="0" w:oddVBand="0" w:evenVBand="0" w:oddHBand="1" w:evenHBand="0" w:firstRowFirstColumn="0" w:firstRowLastColumn="0" w:lastRowFirstColumn="0" w:lastRowLastColumn="0"/>
+            </w:pPr>
+            <w:r>
+              <w:t>Tab</w:t>
+            </w:r>
+            <w:r>
+              <w:t xml:space="preserve"> - toggle camera</w:t>
             </w:r>
           </w:p>
         </w:tc>
@@ -3140,7 +3176,7 @@
           </w:tcPr>
           <w:p>
             <w:pPr>
-              <w:cnfStyle w:val="000000100000"/>
+              <w:cnfStyle w:val="000000100000" w:firstRow="0" w:lastRow="0" w:firstColumn="0" w:lastColumn="0" w:oddVBand="0" w:evenVBand="0" w:oddHBand="1" w:evenHBand="0" w:firstRowFirstColumn="0" w:firstRowLastColumn="0" w:lastRowFirstColumn="0" w:lastRowLastColumn="0"/>
             </w:pPr>
           </w:p>
         </w:tc>
@@ -3167,7 +3203,7 @@
       <w:tblPr>
         <w:tblStyle w:val="LightShading-Accent11"/>
         <w:tblW w:w="0" w:type="auto"/>
-        <w:tblLook w:val="04A0"/>
+        <w:tblLook w:val="04A0" w:firstRow="1" w:lastRow="0" w:firstColumn="1" w:lastColumn="0" w:noHBand="0" w:noVBand="1"/>
       </w:tblPr>
       <w:tblGrid>
         <w:gridCol w:w="817"/>
@@ -3176,11 +3212,11 @@
       </w:tblGrid>
       <w:tr>
         <w:trPr>
-          <w:cnfStyle w:val="100000000000"/>
+          <w:cnfStyle w:val="100000000000" w:firstRow="1" w:lastRow="0" w:firstColumn="0" w:lastColumn="0" w:oddVBand="0" w:evenVBand="0" w:oddHBand="0" w:evenHBand="0" w:firstRowFirstColumn="0" w:firstRowLastColumn="0" w:lastRowFirstColumn="0" w:lastRowLastColumn="0"/>
         </w:trPr>
         <w:tc>
           <w:tcPr>
-            <w:cnfStyle w:val="001000000000"/>
+            <w:cnfStyle w:val="001000000000" w:firstRow="0" w:lastRow="0" w:firstColumn="1" w:lastColumn="0" w:oddVBand="0" w:evenVBand="0" w:oddHBand="0" w:evenHBand="0" w:firstRowFirstColumn="0" w:firstRowLastColumn="0" w:lastRowFirstColumn="0" w:lastRowLastColumn="0"/>
             <w:tcW w:w="817" w:type="dxa"/>
           </w:tcPr>
           <w:p>
@@ -3195,7 +3231,7 @@
           </w:tcPr>
           <w:p>
             <w:pPr>
-              <w:cnfStyle w:val="100000000000"/>
+              <w:cnfStyle w:val="100000000000" w:firstRow="1" w:lastRow="0" w:firstColumn="0" w:lastColumn="0" w:oddVBand="0" w:evenVBand="0" w:oddHBand="0" w:evenHBand="0" w:firstRowFirstColumn="0" w:firstRowLastColumn="0" w:lastRowFirstColumn="0" w:lastRowLastColumn="0"/>
             </w:pPr>
             <w:r>
               <w:t>Functionality</w:t>
@@ -3208,7 +3244,7 @@
           </w:tcPr>
           <w:p>
             <w:pPr>
-              <w:cnfStyle w:val="100000000000"/>
+              <w:cnfStyle w:val="100000000000" w:firstRow="1" w:lastRow="0" w:firstColumn="0" w:lastColumn="0" w:oddVBand="0" w:evenVBand="0" w:oddHBand="0" w:evenHBand="0" w:firstRowFirstColumn="0" w:firstRowLastColumn="0" w:lastRowFirstColumn="0" w:lastRowLastColumn="0"/>
             </w:pPr>
             <w:r>
               <w:t>Notes</w:t>
@@ -3218,11 +3254,11 @@
       </w:tr>
       <w:tr>
         <w:trPr>
-          <w:cnfStyle w:val="000000100000"/>
+          <w:cnfStyle w:val="000000100000" w:firstRow="0" w:lastRow="0" w:firstColumn="0" w:lastColumn="0" w:oddVBand="0" w:evenVBand="0" w:oddHBand="1" w:evenHBand="0" w:firstRowFirstColumn="0" w:firstRowLastColumn="0" w:lastRowFirstColumn="0" w:lastRowLastColumn="0"/>
         </w:trPr>
         <w:tc>
           <w:tcPr>
-            <w:cnfStyle w:val="001000000000"/>
+            <w:cnfStyle w:val="001000000000" w:firstRow="0" w:lastRow="0" w:firstColumn="1" w:lastColumn="0" w:oddVBand="0" w:evenVBand="0" w:oddHBand="0" w:evenHBand="0" w:firstRowFirstColumn="0" w:firstRowLastColumn="0" w:lastRowFirstColumn="0" w:lastRowLastColumn="0"/>
             <w:tcW w:w="817" w:type="dxa"/>
           </w:tcPr>
           <w:p>
@@ -3240,7 +3276,7 @@
           </w:tcPr>
           <w:p>
             <w:pPr>
-              <w:cnfStyle w:val="000000100000"/>
+              <w:cnfStyle w:val="000000100000" w:firstRow="0" w:lastRow="0" w:firstColumn="0" w:lastColumn="0" w:oddVBand="0" w:evenVBand="0" w:oddHBand="1" w:evenHBand="0" w:firstRowFirstColumn="0" w:firstRowLastColumn="0" w:lastRowFirstColumn="0" w:lastRowLastColumn="0"/>
             </w:pPr>
             <w:r>
               <w:t>Player must prevent space station from reaching zero health.</w:t>
@@ -3253,7 +3289,7 @@
           </w:tcPr>
           <w:p>
             <w:pPr>
-              <w:cnfStyle w:val="000000100000"/>
+              <w:cnfStyle w:val="000000100000" w:firstRow="0" w:lastRow="0" w:firstColumn="0" w:lastColumn="0" w:oddVBand="0" w:evenVBand="0" w:oddHBand="1" w:evenHBand="0" w:firstRowFirstColumn="0" w:firstRowLastColumn="0" w:lastRowFirstColumn="0" w:lastRowLastColumn="0"/>
             </w:pPr>
           </w:p>
         </w:tc>
@@ -3261,7 +3297,7 @@
       <w:tr>
         <w:tc>
           <w:tcPr>
-            <w:cnfStyle w:val="001000000000"/>
+            <w:cnfStyle w:val="001000000000" w:firstRow="0" w:lastRow="0" w:firstColumn="1" w:lastColumn="0" w:oddVBand="0" w:evenVBand="0" w:oddHBand="0" w:evenHBand="0" w:firstRowFirstColumn="0" w:firstRowLastColumn="0" w:lastRowFirstColumn="0" w:lastRowLastColumn="0"/>
             <w:tcW w:w="817" w:type="dxa"/>
           </w:tcPr>
           <w:p>
@@ -3279,7 +3315,7 @@
           </w:tcPr>
           <w:p>
             <w:pPr>
-              <w:cnfStyle w:val="000000000000"/>
+              <w:cnfStyle w:val="000000000000" w:firstRow="0" w:lastRow="0" w:firstColumn="0" w:lastColumn="0" w:oddVBand="0" w:evenVBand="0" w:oddHBand="0" w:evenHBand="0" w:firstRowFirstColumn="0" w:firstRowLastColumn="0" w:lastRowFirstColumn="0" w:lastRowLastColumn="0"/>
             </w:pPr>
             <w:r>
               <w:t>Display score when game is over, display end game menu</w:t>
@@ -3292,7 +3328,7 @@
           </w:tcPr>
           <w:p>
             <w:pPr>
-              <w:cnfStyle w:val="000000000000"/>
+              <w:cnfStyle w:val="000000000000" w:firstRow="0" w:lastRow="0" w:firstColumn="0" w:lastColumn="0" w:oddVBand="0" w:evenVBand="0" w:oddHBand="0" w:evenHBand="0" w:firstRowFirstColumn="0" w:firstRowLastColumn="0" w:lastRowFirstColumn="0" w:lastRowLastColumn="0"/>
             </w:pPr>
             <w:r>
               <w:t>Score is current wave</w:t>
@@ -3322,7 +3358,7 @@
       <w:tblPr>
         <w:tblStyle w:val="LightShading-Accent11"/>
         <w:tblW w:w="0" w:type="auto"/>
-        <w:tblLook w:val="04A0"/>
+        <w:tblLook w:val="04A0" w:firstRow="1" w:lastRow="0" w:firstColumn="1" w:lastColumn="0" w:noHBand="0" w:noVBand="1"/>
       </w:tblPr>
       <w:tblGrid>
         <w:gridCol w:w="817"/>
@@ -3331,11 +3367,11 @@
       </w:tblGrid>
       <w:tr>
         <w:trPr>
-          <w:cnfStyle w:val="100000000000"/>
+          <w:cnfStyle w:val="100000000000" w:firstRow="1" w:lastRow="0" w:firstColumn="0" w:lastColumn="0" w:oddVBand="0" w:evenVBand="0" w:oddHBand="0" w:evenHBand="0" w:firstRowFirstColumn="0" w:firstRowLastColumn="0" w:lastRowFirstColumn="0" w:lastRowLastColumn="0"/>
         </w:trPr>
         <w:tc>
           <w:tcPr>
-            <w:cnfStyle w:val="001000000000"/>
+            <w:cnfStyle w:val="001000000000" w:firstRow="0" w:lastRow="0" w:firstColumn="1" w:lastColumn="0" w:oddVBand="0" w:evenVBand="0" w:oddHBand="0" w:evenHBand="0" w:firstRowFirstColumn="0" w:firstRowLastColumn="0" w:lastRowFirstColumn="0" w:lastRowLastColumn="0"/>
             <w:tcW w:w="817" w:type="dxa"/>
           </w:tcPr>
           <w:p>
@@ -3350,7 +3386,7 @@
           </w:tcPr>
           <w:p>
             <w:pPr>
-              <w:cnfStyle w:val="100000000000"/>
+              <w:cnfStyle w:val="100000000000" w:firstRow="1" w:lastRow="0" w:firstColumn="0" w:lastColumn="0" w:oddVBand="0" w:evenVBand="0" w:oddHBand="0" w:evenHBand="0" w:firstRowFirstColumn="0" w:firstRowLastColumn="0" w:lastRowFirstColumn="0" w:lastRowLastColumn="0"/>
             </w:pPr>
             <w:r>
               <w:t>Functionality</w:t>
@@ -3363,7 +3399,7 @@
           </w:tcPr>
           <w:p>
             <w:pPr>
-              <w:cnfStyle w:val="100000000000"/>
+              <w:cnfStyle w:val="100000000000" w:firstRow="1" w:lastRow="0" w:firstColumn="0" w:lastColumn="0" w:oddVBand="0" w:evenVBand="0" w:oddHBand="0" w:evenHBand="0" w:firstRowFirstColumn="0" w:firstRowLastColumn="0" w:lastRowFirstColumn="0" w:lastRowLastColumn="0"/>
             </w:pPr>
             <w:r>
               <w:t>Notes</w:t>
@@ -3373,11 +3409,11 @@
       </w:tr>
       <w:tr>
         <w:trPr>
-          <w:cnfStyle w:val="000000100000"/>
+          <w:cnfStyle w:val="000000100000" w:firstRow="0" w:lastRow="0" w:firstColumn="0" w:lastColumn="0" w:oddVBand="0" w:evenVBand="0" w:oddHBand="1" w:evenHBand="0" w:firstRowFirstColumn="0" w:firstRowLastColumn="0" w:lastRowFirstColumn="0" w:lastRowLastColumn="0"/>
         </w:trPr>
         <w:tc>
           <w:tcPr>
-            <w:cnfStyle w:val="001000000000"/>
+            <w:cnfStyle w:val="001000000000" w:firstRow="0" w:lastRow="0" w:firstColumn="1" w:lastColumn="0" w:oddVBand="0" w:evenVBand="0" w:oddHBand="0" w:evenHBand="0" w:firstRowFirstColumn="0" w:firstRowLastColumn="0" w:lastRowFirstColumn="0" w:lastRowLastColumn="0"/>
             <w:tcW w:w="817" w:type="dxa"/>
           </w:tcPr>
           <w:p>
@@ -3392,10 +3428,11 @@
         <w:tc>
           <w:tcPr>
             <w:tcW w:w="4536" w:type="dxa"/>
-          </w:tcPr>
-          <w:p>
-            <w:pPr>
-              <w:cnfStyle w:val="000000100000"/>
+            <w:shd w:val="clear" w:color="auto" w:fill="C2D69B" w:themeFill="accent3" w:themeFillTint="99"/>
+          </w:tcPr>
+          <w:p>
+            <w:pPr>
+              <w:cnfStyle w:val="000000100000" w:firstRow="0" w:lastRow="0" w:firstColumn="0" w:lastColumn="0" w:oddVBand="0" w:evenVBand="0" w:oddHBand="1" w:evenHBand="0" w:firstRowFirstColumn="0" w:firstRowLastColumn="0" w:lastRowFirstColumn="0" w:lastRowLastColumn="0"/>
             </w:pPr>
             <w:r>
               <w:t>Same movement/health characteristics as player ship</w:t>
@@ -3408,7 +3445,7 @@
           </w:tcPr>
           <w:p>
             <w:pPr>
-              <w:cnfStyle w:val="000000100000"/>
+              <w:cnfStyle w:val="000000100000" w:firstRow="0" w:lastRow="0" w:firstColumn="0" w:lastColumn="0" w:oddVBand="0" w:evenVBand="0" w:oddHBand="1" w:evenHBand="0" w:firstRowFirstColumn="0" w:firstRowLastColumn="0" w:lastRowFirstColumn="0" w:lastRowLastColumn="0"/>
             </w:pPr>
           </w:p>
         </w:tc>
@@ -3416,7 +3453,7 @@
       <w:tr>
         <w:tc>
           <w:tcPr>
-            <w:cnfStyle w:val="001000000000"/>
+            <w:cnfStyle w:val="001000000000" w:firstRow="0" w:lastRow="0" w:firstColumn="1" w:lastColumn="0" w:oddVBand="0" w:evenVBand="0" w:oddHBand="0" w:evenHBand="0" w:firstRowFirstColumn="0" w:firstRowLastColumn="0" w:lastRowFirstColumn="0" w:lastRowLastColumn="0"/>
             <w:tcW w:w="817" w:type="dxa"/>
           </w:tcPr>
           <w:p>
@@ -3434,7 +3471,7 @@
           </w:tcPr>
           <w:p>
             <w:pPr>
-              <w:cnfStyle w:val="000000000000"/>
+              <w:cnfStyle w:val="000000000000" w:firstRow="0" w:lastRow="0" w:firstColumn="0" w:lastColumn="0" w:oddVBand="0" w:evenVBand="0" w:oddHBand="0" w:evenHBand="0" w:firstRowFirstColumn="0" w:firstRowLastColumn="0" w:lastRowFirstColumn="0" w:lastRowLastColumn="0"/>
             </w:pPr>
             <w:r>
               <w:t>NPCs shoot at the space station</w:t>
@@ -3447,18 +3484,18 @@
           </w:tcPr>
           <w:p>
             <w:pPr>
-              <w:cnfStyle w:val="000000000000"/>
+              <w:cnfStyle w:val="000000000000" w:firstRow="0" w:lastRow="0" w:firstColumn="0" w:lastColumn="0" w:oddVBand="0" w:evenVBand="0" w:oddHBand="0" w:evenHBand="0" w:firstRowFirstColumn="0" w:firstRowLastColumn="0" w:lastRowFirstColumn="0" w:lastRowLastColumn="0"/>
             </w:pPr>
           </w:p>
         </w:tc>
       </w:tr>
       <w:tr>
         <w:trPr>
-          <w:cnfStyle w:val="000000100000"/>
+          <w:cnfStyle w:val="000000100000" w:firstRow="0" w:lastRow="0" w:firstColumn="0" w:lastColumn="0" w:oddVBand="0" w:evenVBand="0" w:oddHBand="1" w:evenHBand="0" w:firstRowFirstColumn="0" w:firstRowLastColumn="0" w:lastRowFirstColumn="0" w:lastRowLastColumn="0"/>
         </w:trPr>
         <w:tc>
           <w:tcPr>
-            <w:cnfStyle w:val="001000000000"/>
+            <w:cnfStyle w:val="001000000000" w:firstRow="0" w:lastRow="0" w:firstColumn="1" w:lastColumn="0" w:oddVBand="0" w:evenVBand="0" w:oddHBand="0" w:evenHBand="0" w:firstRowFirstColumn="0" w:firstRowLastColumn="0" w:lastRowFirstColumn="0" w:lastRowLastColumn="0"/>
             <w:tcW w:w="817" w:type="dxa"/>
           </w:tcPr>
           <w:p>
@@ -3473,7 +3510,7 @@
           </w:tcPr>
           <w:p>
             <w:pPr>
-              <w:cnfStyle w:val="000000100000"/>
+              <w:cnfStyle w:val="000000100000" w:firstRow="0" w:lastRow="0" w:firstColumn="0" w:lastColumn="0" w:oddVBand="0" w:evenVBand="0" w:oddHBand="1" w:evenHBand="0" w:firstRowFirstColumn="0" w:firstRowLastColumn="0" w:lastRowFirstColumn="0" w:lastRowLastColumn="0"/>
             </w:pPr>
             <w:r>
               <w:t>Ships smoke up when under %25 health</w:t>
@@ -3486,7 +3523,7 @@
           </w:tcPr>
           <w:p>
             <w:pPr>
-              <w:cnfStyle w:val="000000100000"/>
+              <w:cnfStyle w:val="000000100000" w:firstRow="0" w:lastRow="0" w:firstColumn="0" w:lastColumn="0" w:oddVBand="0" w:evenVBand="0" w:oddHBand="1" w:evenHBand="0" w:firstRowFirstColumn="0" w:firstRowLastColumn="0" w:lastRowFirstColumn="0" w:lastRowLastColumn="0"/>
             </w:pPr>
           </w:p>
         </w:tc>
@@ -3527,7 +3564,7 @@
       <w:tblPr>
         <w:tblStyle w:val="LightShading-Accent11"/>
         <w:tblW w:w="0" w:type="auto"/>
-        <w:tblLook w:val="04A0"/>
+        <w:tblLook w:val="04A0" w:firstRow="1" w:lastRow="0" w:firstColumn="1" w:lastColumn="0" w:noHBand="0" w:noVBand="1"/>
       </w:tblPr>
       <w:tblGrid>
         <w:gridCol w:w="817"/>
@@ -3536,11 +3573,11 @@
       </w:tblGrid>
       <w:tr>
         <w:trPr>
-          <w:cnfStyle w:val="100000000000"/>
+          <w:cnfStyle w:val="100000000000" w:firstRow="1" w:lastRow="0" w:firstColumn="0" w:lastColumn="0" w:oddVBand="0" w:evenVBand="0" w:oddHBand="0" w:evenHBand="0" w:firstRowFirstColumn="0" w:firstRowLastColumn="0" w:lastRowFirstColumn="0" w:lastRowLastColumn="0"/>
         </w:trPr>
         <w:tc>
           <w:tcPr>
-            <w:cnfStyle w:val="001000000000"/>
+            <w:cnfStyle w:val="001000000000" w:firstRow="0" w:lastRow="0" w:firstColumn="1" w:lastColumn="0" w:oddVBand="0" w:evenVBand="0" w:oddHBand="0" w:evenHBand="0" w:firstRowFirstColumn="0" w:firstRowLastColumn="0" w:lastRowFirstColumn="0" w:lastRowLastColumn="0"/>
             <w:tcW w:w="817" w:type="dxa"/>
           </w:tcPr>
           <w:p>
@@ -3555,7 +3592,7 @@
           </w:tcPr>
           <w:p>
             <w:pPr>
-              <w:cnfStyle w:val="100000000000"/>
+              <w:cnfStyle w:val="100000000000" w:firstRow="1" w:lastRow="0" w:firstColumn="0" w:lastColumn="0" w:oddVBand="0" w:evenVBand="0" w:oddHBand="0" w:evenHBand="0" w:firstRowFirstColumn="0" w:firstRowLastColumn="0" w:lastRowFirstColumn="0" w:lastRowLastColumn="0"/>
             </w:pPr>
             <w:r>
               <w:t>Asset</w:t>
@@ -3568,7 +3605,7 @@
           </w:tcPr>
           <w:p>
             <w:pPr>
-              <w:cnfStyle w:val="100000000000"/>
+              <w:cnfStyle w:val="100000000000" w:firstRow="1" w:lastRow="0" w:firstColumn="0" w:lastColumn="0" w:oddVBand="0" w:evenVBand="0" w:oddHBand="0" w:evenHBand="0" w:firstRowFirstColumn="0" w:firstRowLastColumn="0" w:lastRowFirstColumn="0" w:lastRowLastColumn="0"/>
             </w:pPr>
             <w:r>
               <w:t>Notes</w:t>
@@ -3578,11 +3615,11 @@
       </w:tr>
       <w:tr>
         <w:trPr>
-          <w:cnfStyle w:val="000000100000"/>
+          <w:cnfStyle w:val="000000100000" w:firstRow="0" w:lastRow="0" w:firstColumn="0" w:lastColumn="0" w:oddVBand="0" w:evenVBand="0" w:oddHBand="1" w:evenHBand="0" w:firstRowFirstColumn="0" w:firstRowLastColumn="0" w:lastRowFirstColumn="0" w:lastRowLastColumn="0"/>
         </w:trPr>
         <w:tc>
           <w:tcPr>
-            <w:cnfStyle w:val="001000000000"/>
+            <w:cnfStyle w:val="001000000000" w:firstRow="0" w:lastRow="0" w:firstColumn="1" w:lastColumn="0" w:oddVBand="0" w:evenVBand="0" w:oddHBand="0" w:evenHBand="0" w:firstRowFirstColumn="0" w:firstRowLastColumn="0" w:lastRowFirstColumn="0" w:lastRowLastColumn="0"/>
             <w:tcW w:w="817" w:type="dxa"/>
           </w:tcPr>
           <w:p>
@@ -3600,10 +3637,11 @@
         <w:tc>
           <w:tcPr>
             <w:tcW w:w="4536" w:type="dxa"/>
-          </w:tcPr>
-          <w:p>
-            <w:pPr>
-              <w:cnfStyle w:val="000000100000"/>
+            <w:shd w:val="clear" w:color="auto" w:fill="C2D69B" w:themeFill="accent3" w:themeFillTint="99"/>
+          </w:tcPr>
+          <w:p>
+            <w:pPr>
+              <w:cnfStyle w:val="000000100000" w:firstRow="0" w:lastRow="0" w:firstColumn="0" w:lastColumn="0" w:oddVBand="0" w:evenVBand="0" w:oddHBand="1" w:evenHBand="0" w:firstRowFirstColumn="0" w:firstRowLastColumn="0" w:lastRowFirstColumn="0" w:lastRowLastColumn="0"/>
             </w:pPr>
             <w:r>
               <w:t>The player's ship</w:t>
@@ -3616,7 +3654,7 @@
           </w:tcPr>
           <w:p>
             <w:pPr>
-              <w:cnfStyle w:val="000000100000"/>
+              <w:cnfStyle w:val="000000100000" w:firstRow="0" w:lastRow="0" w:firstColumn="0" w:lastColumn="0" w:oddVBand="0" w:evenVBand="0" w:oddHBand="1" w:evenHBand="0" w:firstRowFirstColumn="0" w:firstRowLastColumn="0" w:lastRowFirstColumn="0" w:lastRowLastColumn="0"/>
             </w:pPr>
             <w:r>
               <w:t>Includes cockpit</w:t>
@@ -3630,7 +3668,7 @@
       <w:tr>
         <w:tc>
           <w:tcPr>
-            <w:cnfStyle w:val="001000000000"/>
+            <w:cnfStyle w:val="001000000000" w:firstRow="0" w:lastRow="0" w:firstColumn="1" w:lastColumn="0" w:oddVBand="0" w:evenVBand="0" w:oddHBand="0" w:evenHBand="0" w:firstRowFirstColumn="0" w:firstRowLastColumn="0" w:lastRowFirstColumn="0" w:lastRowLastColumn="0"/>
             <w:tcW w:w="817" w:type="dxa"/>
           </w:tcPr>
           <w:p>
@@ -3648,10 +3686,11 @@
         <w:tc>
           <w:tcPr>
             <w:tcW w:w="4536" w:type="dxa"/>
-          </w:tcPr>
-          <w:p>
-            <w:pPr>
-              <w:cnfStyle w:val="000000000000"/>
+            <w:shd w:val="clear" w:color="auto" w:fill="C2D69B" w:themeFill="accent3" w:themeFillTint="99"/>
+          </w:tcPr>
+          <w:p>
+            <w:pPr>
+              <w:cnfStyle w:val="000000000000" w:firstRow="0" w:lastRow="0" w:firstColumn="0" w:lastColumn="0" w:oddVBand="0" w:evenVBand="0" w:oddHBand="0" w:evenHBand="0" w:firstRowFirstColumn="0" w:firstRowLastColumn="0" w:lastRowFirstColumn="0" w:lastRowLastColumn="0"/>
             </w:pPr>
             <w:r>
               <w:t>Enemy ship</w:t>
@@ -3664,7 +3703,7 @@
           </w:tcPr>
           <w:p>
             <w:pPr>
-              <w:cnfStyle w:val="000000000000"/>
+              <w:cnfStyle w:val="000000000000" w:firstRow="0" w:lastRow="0" w:firstColumn="0" w:lastColumn="0" w:oddVBand="0" w:evenVBand="0" w:oddHBand="0" w:evenHBand="0" w:firstRowFirstColumn="0" w:firstRowLastColumn="0" w:lastRowFirstColumn="0" w:lastRowLastColumn="0"/>
             </w:pPr>
           </w:p>
         </w:tc>
@@ -3685,7 +3724,7 @@
       <w:tblPr>
         <w:tblStyle w:val="LightShading-Accent11"/>
         <w:tblW w:w="0" w:type="auto"/>
-        <w:tblLook w:val="04A0"/>
+        <w:tblLook w:val="04A0" w:firstRow="1" w:lastRow="0" w:firstColumn="1" w:lastColumn="0" w:noHBand="0" w:noVBand="1"/>
       </w:tblPr>
       <w:tblGrid>
         <w:gridCol w:w="817"/>
@@ -3694,11 +3733,11 @@
       </w:tblGrid>
       <w:tr>
         <w:trPr>
-          <w:cnfStyle w:val="100000000000"/>
+          <w:cnfStyle w:val="100000000000" w:firstRow="1" w:lastRow="0" w:firstColumn="0" w:lastColumn="0" w:oddVBand="0" w:evenVBand="0" w:oddHBand="0" w:evenHBand="0" w:firstRowFirstColumn="0" w:firstRowLastColumn="0" w:lastRowFirstColumn="0" w:lastRowLastColumn="0"/>
         </w:trPr>
         <w:tc>
           <w:tcPr>
-            <w:cnfStyle w:val="001000000000"/>
+            <w:cnfStyle w:val="001000000000" w:firstRow="0" w:lastRow="0" w:firstColumn="1" w:lastColumn="0" w:oddVBand="0" w:evenVBand="0" w:oddHBand="0" w:evenHBand="0" w:firstRowFirstColumn="0" w:firstRowLastColumn="0" w:lastRowFirstColumn="0" w:lastRowLastColumn="0"/>
             <w:tcW w:w="817" w:type="dxa"/>
           </w:tcPr>
           <w:p>
@@ -3713,7 +3752,7 @@
           </w:tcPr>
           <w:p>
             <w:pPr>
-              <w:cnfStyle w:val="100000000000"/>
+              <w:cnfStyle w:val="100000000000" w:firstRow="1" w:lastRow="0" w:firstColumn="0" w:lastColumn="0" w:oddVBand="0" w:evenVBand="0" w:oddHBand="0" w:evenHBand="0" w:firstRowFirstColumn="0" w:firstRowLastColumn="0" w:lastRowFirstColumn="0" w:lastRowLastColumn="0"/>
             </w:pPr>
             <w:r>
               <w:t>Asset</w:t>
@@ -3726,7 +3765,7 @@
           </w:tcPr>
           <w:p>
             <w:pPr>
-              <w:cnfStyle w:val="100000000000"/>
+              <w:cnfStyle w:val="100000000000" w:firstRow="1" w:lastRow="0" w:firstColumn="0" w:lastColumn="0" w:oddVBand="0" w:evenVBand="0" w:oddHBand="0" w:evenHBand="0" w:firstRowFirstColumn="0" w:firstRowLastColumn="0" w:lastRowFirstColumn="0" w:lastRowLastColumn="0"/>
             </w:pPr>
             <w:r>
               <w:t>Notes</w:t>
@@ -3736,15 +3775,16 @@
       </w:tr>
       <w:tr>
         <w:trPr>
-          <w:cnfStyle w:val="000000100000"/>
+          <w:cnfStyle w:val="000000100000" w:firstRow="0" w:lastRow="0" w:firstColumn="0" w:lastColumn="0" w:oddVBand="0" w:evenVBand="0" w:oddHBand="1" w:evenHBand="0" w:firstRowFirstColumn="0" w:firstRowLastColumn="0" w:lastRowFirstColumn="0" w:lastRowLastColumn="0"/>
         </w:trPr>
         <w:tc>
           <w:tcPr>
-            <w:cnfStyle w:val="001000000000"/>
+            <w:cnfStyle w:val="001000000000" w:firstRow="0" w:lastRow="0" w:firstColumn="1" w:lastColumn="0" w:oddVBand="0" w:evenVBand="0" w:oddHBand="0" w:evenHBand="0" w:firstRowFirstColumn="0" w:firstRowLastColumn="0" w:lastRowFirstColumn="0" w:lastRowLastColumn="0"/>
             <w:tcW w:w="817" w:type="dxa"/>
           </w:tcPr>
           <w:p>
             <w:r>
+              <w:lastRenderedPageBreak/>
               <w:t>4.1</w:t>
             </w:r>
             <w:r>
@@ -3761,10 +3801,11 @@
         <w:tc>
           <w:tcPr>
             <w:tcW w:w="4536" w:type="dxa"/>
-          </w:tcPr>
-          <w:p>
-            <w:pPr>
-              <w:cnfStyle w:val="000000100000"/>
+            <w:shd w:val="clear" w:color="auto" w:fill="C2D69B" w:themeFill="accent3" w:themeFillTint="99"/>
+          </w:tcPr>
+          <w:p>
+            <w:pPr>
+              <w:cnfStyle w:val="000000100000" w:firstRow="0" w:lastRow="0" w:firstColumn="0" w:lastColumn="0" w:oddVBand="0" w:evenVBand="0" w:oddHBand="1" w:evenHBand="0" w:firstRowFirstColumn="0" w:firstRowLastColumn="0" w:lastRowFirstColumn="0" w:lastRowLastColumn="0"/>
             </w:pPr>
             <w:r>
               <w:t>Space station</w:t>
@@ -3777,7 +3818,7 @@
           </w:tcPr>
           <w:p>
             <w:pPr>
-              <w:cnfStyle w:val="000000100000"/>
+              <w:cnfStyle w:val="000000100000" w:firstRow="0" w:lastRow="0" w:firstColumn="0" w:lastColumn="0" w:oddVBand="0" w:evenVBand="0" w:oddHBand="1" w:evenHBand="0" w:firstRowFirstColumn="0" w:firstRowLastColumn="0" w:lastRowFirstColumn="0" w:lastRowLastColumn="0"/>
             </w:pPr>
           </w:p>
         </w:tc>
@@ -3785,7 +3826,7 @@
       <w:tr>
         <w:tc>
           <w:tcPr>
-            <w:cnfStyle w:val="001000000000"/>
+            <w:cnfStyle w:val="001000000000" w:firstRow="0" w:lastRow="0" w:firstColumn="1" w:lastColumn="0" w:oddVBand="0" w:evenVBand="0" w:oddHBand="0" w:evenHBand="0" w:firstRowFirstColumn="0" w:firstRowLastColumn="0" w:lastRowFirstColumn="0" w:lastRowLastColumn="0"/>
             <w:tcW w:w="817" w:type="dxa"/>
           </w:tcPr>
           <w:p>
@@ -3800,10 +3841,11 @@
         <w:tc>
           <w:tcPr>
             <w:tcW w:w="4536" w:type="dxa"/>
-          </w:tcPr>
-          <w:p>
-            <w:pPr>
-              <w:cnfStyle w:val="000000000000"/>
+            <w:shd w:val="clear" w:color="auto" w:fill="C2D69B" w:themeFill="accent3" w:themeFillTint="99"/>
+          </w:tcPr>
+          <w:p>
+            <w:pPr>
+              <w:cnfStyle w:val="000000000000" w:firstRow="0" w:lastRow="0" w:firstColumn="0" w:lastColumn="0" w:oddVBand="0" w:evenVBand="0" w:oddHBand="0" w:evenHBand="0" w:firstRowFirstColumn="0" w:firstRowLastColumn="0" w:lastRowFirstColumn="0" w:lastRowLastColumn="0"/>
             </w:pPr>
             <w:r>
               <w:t>Planet</w:t>
@@ -3816,18 +3858,18 @@
           </w:tcPr>
           <w:p>
             <w:pPr>
-              <w:cnfStyle w:val="000000000000"/>
+              <w:cnfStyle w:val="000000000000" w:firstRow="0" w:lastRow="0" w:firstColumn="0" w:lastColumn="0" w:oddVBand="0" w:evenVBand="0" w:oddHBand="0" w:evenHBand="0" w:firstRowFirstColumn="0" w:firstRowLastColumn="0" w:lastRowFirstColumn="0" w:lastRowLastColumn="0"/>
             </w:pPr>
           </w:p>
         </w:tc>
       </w:tr>
       <w:tr>
         <w:trPr>
-          <w:cnfStyle w:val="000000100000"/>
+          <w:cnfStyle w:val="000000100000" w:firstRow="0" w:lastRow="0" w:firstColumn="0" w:lastColumn="0" w:oddVBand="0" w:evenVBand="0" w:oddHBand="1" w:evenHBand="0" w:firstRowFirstColumn="0" w:firstRowLastColumn="0" w:lastRowFirstColumn="0" w:lastRowLastColumn="0"/>
         </w:trPr>
         <w:tc>
           <w:tcPr>
-            <w:cnfStyle w:val="001000000000"/>
+            <w:cnfStyle w:val="001000000000" w:firstRow="0" w:lastRow="0" w:firstColumn="1" w:lastColumn="0" w:oddVBand="0" w:evenVBand="0" w:oddHBand="0" w:evenHBand="0" w:firstRowFirstColumn="0" w:firstRowLastColumn="0" w:lastRowFirstColumn="0" w:lastRowLastColumn="0"/>
             <w:tcW w:w="817" w:type="dxa"/>
           </w:tcPr>
           <w:p>
@@ -3842,10 +3884,11 @@
         <w:tc>
           <w:tcPr>
             <w:tcW w:w="4536" w:type="dxa"/>
-          </w:tcPr>
-          <w:p>
-            <w:pPr>
-              <w:cnfStyle w:val="000000100000"/>
+            <w:shd w:val="clear" w:color="auto" w:fill="C2D69B" w:themeFill="accent3" w:themeFillTint="99"/>
+          </w:tcPr>
+          <w:p>
+            <w:pPr>
+              <w:cnfStyle w:val="000000100000" w:firstRow="0" w:lastRow="0" w:firstColumn="0" w:lastColumn="0" w:oddVBand="0" w:evenVBand="0" w:oddHBand="1" w:evenHBand="0" w:firstRowFirstColumn="0" w:firstRowLastColumn="0" w:lastRowFirstColumn="0" w:lastRowLastColumn="0"/>
             </w:pPr>
             <w:r>
               <w:t>Asteroids</w:t>
@@ -3858,7 +3901,7 @@
           </w:tcPr>
           <w:p>
             <w:pPr>
-              <w:cnfStyle w:val="000000100000"/>
+              <w:cnfStyle w:val="000000100000" w:firstRow="0" w:lastRow="0" w:firstColumn="0" w:lastColumn="0" w:oddVBand="0" w:evenVBand="0" w:oddHBand="1" w:evenHBand="0" w:firstRowFirstColumn="0" w:firstRowLastColumn="0" w:lastRowFirstColumn="0" w:lastRowLastColumn="0"/>
             </w:pPr>
             <w:r>
               <w:t>Varying sizes</w:t>
@@ -3869,7 +3912,7 @@
       <w:tr>
         <w:tc>
           <w:tcPr>
-            <w:cnfStyle w:val="001000000000"/>
+            <w:cnfStyle w:val="001000000000" w:firstRow="0" w:lastRow="0" w:firstColumn="1" w:lastColumn="0" w:oddVBand="0" w:evenVBand="0" w:oddHBand="0" w:evenHBand="0" w:firstRowFirstColumn="0" w:firstRowLastColumn="0" w:lastRowFirstColumn="0" w:lastRowLastColumn="0"/>
             <w:tcW w:w="817" w:type="dxa"/>
           </w:tcPr>
           <w:p>
@@ -3887,7 +3930,7 @@
           </w:tcPr>
           <w:p>
             <w:pPr>
-              <w:cnfStyle w:val="000000000000"/>
+              <w:cnfStyle w:val="000000000000" w:firstRow="0" w:lastRow="0" w:firstColumn="0" w:lastColumn="0" w:oddVBand="0" w:evenVBand="0" w:oddHBand="0" w:evenHBand="0" w:firstRowFirstColumn="0" w:firstRowLastColumn="0" w:lastRowFirstColumn="0" w:lastRowLastColumn="0"/>
             </w:pPr>
             <w:r>
               <w:t>Probes</w:t>
@@ -3900,7 +3943,7 @@
           </w:tcPr>
           <w:p>
             <w:pPr>
-              <w:cnfStyle w:val="000000000000"/>
+              <w:cnfStyle w:val="000000000000" w:firstRow="0" w:lastRow="0" w:firstColumn="0" w:lastColumn="0" w:oddVBand="0" w:evenVBand="0" w:oddHBand="0" w:evenHBand="0" w:firstRowFirstColumn="0" w:firstRowLastColumn="0" w:lastRowFirstColumn="0" w:lastRowLastColumn="0"/>
             </w:pPr>
           </w:p>
         </w:tc>
@@ -3931,7 +3974,7 @@
       <w:tblPr>
         <w:tblStyle w:val="LightShading-Accent11"/>
         <w:tblW w:w="0" w:type="auto"/>
-        <w:tblLook w:val="04A0"/>
+        <w:tblLook w:val="04A0" w:firstRow="1" w:lastRow="0" w:firstColumn="1" w:lastColumn="0" w:noHBand="0" w:noVBand="1"/>
       </w:tblPr>
       <w:tblGrid>
         <w:gridCol w:w="817"/>
@@ -3940,11 +3983,11 @@
       </w:tblGrid>
       <w:tr>
         <w:trPr>
-          <w:cnfStyle w:val="100000000000"/>
+          <w:cnfStyle w:val="100000000000" w:firstRow="1" w:lastRow="0" w:firstColumn="0" w:lastColumn="0" w:oddVBand="0" w:evenVBand="0" w:oddHBand="0" w:evenHBand="0" w:firstRowFirstColumn="0" w:firstRowLastColumn="0" w:lastRowFirstColumn="0" w:lastRowLastColumn="0"/>
         </w:trPr>
         <w:tc>
           <w:tcPr>
-            <w:cnfStyle w:val="001000000000"/>
+            <w:cnfStyle w:val="001000000000" w:firstRow="0" w:lastRow="0" w:firstColumn="1" w:lastColumn="0" w:oddVBand="0" w:evenVBand="0" w:oddHBand="0" w:evenHBand="0" w:firstRowFirstColumn="0" w:firstRowLastColumn="0" w:lastRowFirstColumn="0" w:lastRowLastColumn="0"/>
             <w:tcW w:w="817" w:type="dxa"/>
           </w:tcPr>
           <w:p>
@@ -3959,7 +4002,7 @@
           </w:tcPr>
           <w:p>
             <w:pPr>
-              <w:cnfStyle w:val="100000000000"/>
+              <w:cnfStyle w:val="100000000000" w:firstRow="1" w:lastRow="0" w:firstColumn="0" w:lastColumn="0" w:oddVBand="0" w:evenVBand="0" w:oddHBand="0" w:evenHBand="0" w:firstRowFirstColumn="0" w:firstRowLastColumn="0" w:lastRowFirstColumn="0" w:lastRowLastColumn="0"/>
             </w:pPr>
             <w:r>
               <w:t>Asset</w:t>
@@ -3972,7 +4015,7 @@
           </w:tcPr>
           <w:p>
             <w:pPr>
-              <w:cnfStyle w:val="100000000000"/>
+              <w:cnfStyle w:val="100000000000" w:firstRow="1" w:lastRow="0" w:firstColumn="0" w:lastColumn="0" w:oddVBand="0" w:evenVBand="0" w:oddHBand="0" w:evenHBand="0" w:firstRowFirstColumn="0" w:firstRowLastColumn="0" w:lastRowFirstColumn="0" w:lastRowLastColumn="0"/>
             </w:pPr>
             <w:r>
               <w:t>Notes</w:t>
@@ -3982,11 +4025,11 @@
       </w:tr>
       <w:tr>
         <w:trPr>
-          <w:cnfStyle w:val="000000100000"/>
+          <w:cnfStyle w:val="000000100000" w:firstRow="0" w:lastRow="0" w:firstColumn="0" w:lastColumn="0" w:oddVBand="0" w:evenVBand="0" w:oddHBand="1" w:evenHBand="0" w:firstRowFirstColumn="0" w:firstRowLastColumn="0" w:lastRowFirstColumn="0" w:lastRowLastColumn="0"/>
         </w:trPr>
         <w:tc>
           <w:tcPr>
-            <w:cnfStyle w:val="001000000000"/>
+            <w:cnfStyle w:val="001000000000" w:firstRow="0" w:lastRow="0" w:firstColumn="1" w:lastColumn="0" w:oddVBand="0" w:evenVBand="0" w:oddHBand="0" w:evenHBand="0" w:firstRowFirstColumn="0" w:firstRowLastColumn="0" w:lastRowFirstColumn="0" w:lastRowLastColumn="0"/>
             <w:tcW w:w="817" w:type="dxa"/>
           </w:tcPr>
           <w:p>
@@ -3998,10 +4041,11 @@
         <w:tc>
           <w:tcPr>
             <w:tcW w:w="4536" w:type="dxa"/>
-          </w:tcPr>
-          <w:p>
-            <w:pPr>
-              <w:cnfStyle w:val="000000100000"/>
+            <w:shd w:val="clear" w:color="auto" w:fill="C2D69B" w:themeFill="accent3" w:themeFillTint="99"/>
+          </w:tcPr>
+          <w:p>
+            <w:pPr>
+              <w:cnfStyle w:val="000000100000" w:firstRow="0" w:lastRow="0" w:firstColumn="0" w:lastColumn="0" w:oddVBand="0" w:evenVBand="0" w:oddHBand="1" w:evenHBand="0" w:firstRowFirstColumn="0" w:firstRowLastColumn="0" w:lastRowFirstColumn="0" w:lastRowLastColumn="0"/>
             </w:pPr>
             <w:r>
               <w:t>Player aiming cursor</w:t>
@@ -4014,7 +4058,7 @@
           </w:tcPr>
           <w:p>
             <w:pPr>
-              <w:cnfStyle w:val="000000100000"/>
+              <w:cnfStyle w:val="000000100000" w:firstRow="0" w:lastRow="0" w:firstColumn="0" w:lastColumn="0" w:oddVBand="0" w:evenVBand="0" w:oddHBand="1" w:evenHBand="0" w:firstRowFirstColumn="0" w:firstRowLastColumn="0" w:lastRowFirstColumn="0" w:lastRowLastColumn="0"/>
             </w:pPr>
           </w:p>
         </w:tc>
@@ -4022,7 +4066,7 @@
       <w:tr>
         <w:tc>
           <w:tcPr>
-            <w:cnfStyle w:val="001000000000"/>
+            <w:cnfStyle w:val="001000000000" w:firstRow="0" w:lastRow="0" w:firstColumn="1" w:lastColumn="0" w:oddVBand="0" w:evenVBand="0" w:oddHBand="0" w:evenHBand="0" w:firstRowFirstColumn="0" w:firstRowLastColumn="0" w:lastRowFirstColumn="0" w:lastRowLastColumn="0"/>
             <w:tcW w:w="817" w:type="dxa"/>
           </w:tcPr>
           <w:p>
@@ -4037,7 +4081,7 @@
           </w:tcPr>
           <w:p>
             <w:pPr>
-              <w:cnfStyle w:val="000000000000"/>
+              <w:cnfStyle w:val="000000000000" w:firstRow="0" w:lastRow="0" w:firstColumn="0" w:lastColumn="0" w:oddVBand="0" w:evenVBand="0" w:oddHBand="0" w:evenHBand="0" w:firstRowFirstColumn="0" w:firstRowLastColumn="0" w:lastRowFirstColumn="0" w:lastRowLastColumn="0"/>
             </w:pPr>
             <w:r>
               <w:t>Enemy blips</w:t>
@@ -4050,18 +4094,18 @@
           </w:tcPr>
           <w:p>
             <w:pPr>
-              <w:cnfStyle w:val="000000000000"/>
+              <w:cnfStyle w:val="000000000000" w:firstRow="0" w:lastRow="0" w:firstColumn="0" w:lastColumn="0" w:oddVBand="0" w:evenVBand="0" w:oddHBand="0" w:evenHBand="0" w:firstRowFirstColumn="0" w:firstRowLastColumn="0" w:lastRowFirstColumn="0" w:lastRowLastColumn="0"/>
             </w:pPr>
           </w:p>
         </w:tc>
       </w:tr>
       <w:tr>
         <w:trPr>
-          <w:cnfStyle w:val="000000100000"/>
+          <w:cnfStyle w:val="000000100000" w:firstRow="0" w:lastRow="0" w:firstColumn="0" w:lastColumn="0" w:oddVBand="0" w:evenVBand="0" w:oddHBand="1" w:evenHBand="0" w:firstRowFirstColumn="0" w:firstRowLastColumn="0" w:lastRowFirstColumn="0" w:lastRowLastColumn="0"/>
         </w:trPr>
         <w:tc>
           <w:tcPr>
-            <w:cnfStyle w:val="001000000000"/>
+            <w:cnfStyle w:val="001000000000" w:firstRow="0" w:lastRow="0" w:firstColumn="1" w:lastColumn="0" w:oddVBand="0" w:evenVBand="0" w:oddHBand="0" w:evenHBand="0" w:firstRowFirstColumn="0" w:firstRowLastColumn="0" w:lastRowFirstColumn="0" w:lastRowLastColumn="0"/>
             <w:tcW w:w="817" w:type="dxa"/>
           </w:tcPr>
           <w:p>
@@ -4076,7 +4120,7 @@
           </w:tcPr>
           <w:p>
             <w:pPr>
-              <w:cnfStyle w:val="000000100000"/>
+              <w:cnfStyle w:val="000000100000" w:firstRow="0" w:lastRow="0" w:firstColumn="0" w:lastColumn="0" w:oddVBand="0" w:evenVBand="0" w:oddHBand="1" w:evenHBand="0" w:firstRowFirstColumn="0" w:firstRowLastColumn="0" w:lastRowFirstColumn="0" w:lastRowLastColumn="0"/>
             </w:pPr>
             <w:r>
               <w:t>Space station blip</w:t>
@@ -4089,7 +4133,7 @@
           </w:tcPr>
           <w:p>
             <w:pPr>
-              <w:cnfStyle w:val="000000100000"/>
+              <w:cnfStyle w:val="000000100000" w:firstRow="0" w:lastRow="0" w:firstColumn="0" w:lastColumn="0" w:oddVBand="0" w:evenVBand="0" w:oddHBand="1" w:evenHBand="0" w:firstRowFirstColumn="0" w:firstRowLastColumn="0" w:lastRowFirstColumn="0" w:lastRowLastColumn="0"/>
             </w:pPr>
           </w:p>
         </w:tc>
@@ -4097,7 +4141,7 @@
       <w:tr>
         <w:tc>
           <w:tcPr>
-            <w:cnfStyle w:val="001000000000"/>
+            <w:cnfStyle w:val="001000000000" w:firstRow="0" w:lastRow="0" w:firstColumn="1" w:lastColumn="0" w:oddVBand="0" w:evenVBand="0" w:oddHBand="0" w:evenHBand="0" w:firstRowFirstColumn="0" w:firstRowLastColumn="0" w:lastRowFirstColumn="0" w:lastRowLastColumn="0"/>
             <w:tcW w:w="817" w:type="dxa"/>
           </w:tcPr>
           <w:p>
@@ -4109,10 +4153,11 @@
         <w:tc>
           <w:tcPr>
             <w:tcW w:w="4536" w:type="dxa"/>
-          </w:tcPr>
-          <w:p>
-            <w:pPr>
-              <w:cnfStyle w:val="000000000000"/>
+            <w:shd w:val="clear" w:color="auto" w:fill="C2D69B" w:themeFill="accent3" w:themeFillTint="99"/>
+          </w:tcPr>
+          <w:p>
+            <w:pPr>
+              <w:cnfStyle w:val="000000000000" w:firstRow="0" w:lastRow="0" w:firstColumn="0" w:lastColumn="0" w:oddVBand="0" w:evenVBand="0" w:oddHBand="0" w:evenHBand="0" w:firstRowFirstColumn="0" w:firstRowLastColumn="0" w:lastRowFirstColumn="0" w:lastRowLastColumn="0"/>
             </w:pPr>
             <w:r>
               <w:t>Remaining health</w:t>
@@ -4125,18 +4170,18 @@
           </w:tcPr>
           <w:p>
             <w:pPr>
-              <w:cnfStyle w:val="000000000000"/>
+              <w:cnfStyle w:val="000000000000" w:firstRow="0" w:lastRow="0" w:firstColumn="0" w:lastColumn="0" w:oddVBand="0" w:evenVBand="0" w:oddHBand="0" w:evenHBand="0" w:firstRowFirstColumn="0" w:firstRowLastColumn="0" w:lastRowFirstColumn="0" w:lastRowLastColumn="0"/>
             </w:pPr>
           </w:p>
         </w:tc>
       </w:tr>
       <w:tr>
         <w:trPr>
-          <w:cnfStyle w:val="000000100000"/>
+          <w:cnfStyle w:val="000000100000" w:firstRow="0" w:lastRow="0" w:firstColumn="0" w:lastColumn="0" w:oddVBand="0" w:evenVBand="0" w:oddHBand="1" w:evenHBand="0" w:firstRowFirstColumn="0" w:firstRowLastColumn="0" w:lastRowFirstColumn="0" w:lastRowLastColumn="0"/>
         </w:trPr>
         <w:tc>
           <w:tcPr>
-            <w:cnfStyle w:val="001000000000"/>
+            <w:cnfStyle w:val="001000000000" w:firstRow="0" w:lastRow="0" w:firstColumn="1" w:lastColumn="0" w:oddVBand="0" w:evenVBand="0" w:oddHBand="0" w:evenHBand="0" w:firstRowFirstColumn="0" w:firstRowLastColumn="0" w:lastRowFirstColumn="0" w:lastRowLastColumn="0"/>
             <w:tcW w:w="817" w:type="dxa"/>
           </w:tcPr>
           <w:p>
@@ -4151,7 +4196,7 @@
           </w:tcPr>
           <w:p>
             <w:pPr>
-              <w:cnfStyle w:val="000000100000"/>
+              <w:cnfStyle w:val="000000100000" w:firstRow="0" w:lastRow="0" w:firstColumn="0" w:lastColumn="0" w:oddVBand="0" w:evenVBand="0" w:oddHBand="1" w:evenHBand="0" w:firstRowFirstColumn="0" w:firstRowLastColumn="0" w:lastRowFirstColumn="0" w:lastRowLastColumn="0"/>
             </w:pPr>
             <w:r>
               <w:t>Space station health</w:t>
@@ -4164,7 +4209,7 @@
           </w:tcPr>
           <w:p>
             <w:pPr>
-              <w:cnfStyle w:val="000000100000"/>
+              <w:cnfStyle w:val="000000100000" w:firstRow="0" w:lastRow="0" w:firstColumn="0" w:lastColumn="0" w:oddVBand="0" w:evenVBand="0" w:oddHBand="1" w:evenHBand="0" w:firstRowFirstColumn="0" w:firstRowLastColumn="0" w:lastRowFirstColumn="0" w:lastRowLastColumn="0"/>
             </w:pPr>
           </w:p>
         </w:tc>
@@ -4172,7 +4217,7 @@
       <w:tr>
         <w:tc>
           <w:tcPr>
-            <w:cnfStyle w:val="001000000000"/>
+            <w:cnfStyle w:val="001000000000" w:firstRow="0" w:lastRow="0" w:firstColumn="1" w:lastColumn="0" w:oddVBand="0" w:evenVBand="0" w:oddHBand="0" w:evenHBand="0" w:firstRowFirstColumn="0" w:firstRowLastColumn="0" w:lastRowFirstColumn="0" w:lastRowLastColumn="0"/>
             <w:tcW w:w="817" w:type="dxa"/>
           </w:tcPr>
           <w:p>
@@ -4187,7 +4232,7 @@
           </w:tcPr>
           <w:p>
             <w:pPr>
-              <w:cnfStyle w:val="000000000000"/>
+              <w:cnfStyle w:val="000000000000" w:firstRow="0" w:lastRow="0" w:firstColumn="0" w:lastColumn="0" w:oddVBand="0" w:evenVBand="0" w:oddHBand="0" w:evenHBand="0" w:firstRowFirstColumn="0" w:firstRowLastColumn="0" w:lastRowFirstColumn="0" w:lastRowLastColumn="0"/>
             </w:pPr>
             <w:r>
               <w:t>Current wave</w:t>
@@ -4200,7 +4245,7 @@
           </w:tcPr>
           <w:p>
             <w:pPr>
-              <w:cnfStyle w:val="000000000000"/>
+              <w:cnfStyle w:val="000000000000" w:firstRow="0" w:lastRow="0" w:firstColumn="0" w:lastColumn="0" w:oddVBand="0" w:evenVBand="0" w:oddHBand="0" w:evenHBand="0" w:firstRowFirstColumn="0" w:firstRowLastColumn="0" w:lastRowFirstColumn="0" w:lastRowLastColumn="0"/>
             </w:pPr>
           </w:p>
         </w:tc>
@@ -4234,7 +4279,7 @@
       <w:tblPr>
         <w:tblStyle w:val="LightShading-Accent11"/>
         <w:tblW w:w="0" w:type="auto"/>
-        <w:tblLook w:val="04A0"/>
+        <w:tblLook w:val="04A0" w:firstRow="1" w:lastRow="0" w:firstColumn="1" w:lastColumn="0" w:noHBand="0" w:noVBand="1"/>
       </w:tblPr>
       <w:tblGrid>
         <w:gridCol w:w="817"/>
@@ -4243,11 +4288,11 @@
       </w:tblGrid>
       <w:tr>
         <w:trPr>
-          <w:cnfStyle w:val="100000000000"/>
+          <w:cnfStyle w:val="100000000000" w:firstRow="1" w:lastRow="0" w:firstColumn="0" w:lastColumn="0" w:oddVBand="0" w:evenVBand="0" w:oddHBand="0" w:evenHBand="0" w:firstRowFirstColumn="0" w:firstRowLastColumn="0" w:lastRowFirstColumn="0" w:lastRowLastColumn="0"/>
         </w:trPr>
         <w:tc>
           <w:tcPr>
-            <w:cnfStyle w:val="001000000000"/>
+            <w:cnfStyle w:val="001000000000" w:firstRow="0" w:lastRow="0" w:firstColumn="1" w:lastColumn="0" w:oddVBand="0" w:evenVBand="0" w:oddHBand="0" w:evenHBand="0" w:firstRowFirstColumn="0" w:firstRowLastColumn="0" w:lastRowFirstColumn="0" w:lastRowLastColumn="0"/>
             <w:tcW w:w="817" w:type="dxa"/>
           </w:tcPr>
           <w:p>
@@ -4262,7 +4307,7 @@
           </w:tcPr>
           <w:p>
             <w:pPr>
-              <w:cnfStyle w:val="100000000000"/>
+              <w:cnfStyle w:val="100000000000" w:firstRow="1" w:lastRow="0" w:firstColumn="0" w:lastColumn="0" w:oddVBand="0" w:evenVBand="0" w:oddHBand="0" w:evenHBand="0" w:firstRowFirstColumn="0" w:firstRowLastColumn="0" w:lastRowFirstColumn="0" w:lastRowLastColumn="0"/>
             </w:pPr>
             <w:r>
               <w:t>Asset</w:t>
@@ -4275,7 +4320,7 @@
           </w:tcPr>
           <w:p>
             <w:pPr>
-              <w:cnfStyle w:val="100000000000"/>
+              <w:cnfStyle w:val="100000000000" w:firstRow="1" w:lastRow="0" w:firstColumn="0" w:lastColumn="0" w:oddVBand="0" w:evenVBand="0" w:oddHBand="0" w:evenHBand="0" w:firstRowFirstColumn="0" w:firstRowLastColumn="0" w:lastRowFirstColumn="0" w:lastRowLastColumn="0"/>
             </w:pPr>
             <w:r>
               <w:t>Notes</w:t>
@@ -4285,11 +4330,11 @@
       </w:tr>
       <w:tr>
         <w:trPr>
-          <w:cnfStyle w:val="000000100000"/>
+          <w:cnfStyle w:val="000000100000" w:firstRow="0" w:lastRow="0" w:firstColumn="0" w:lastColumn="0" w:oddVBand="0" w:evenVBand="0" w:oddHBand="1" w:evenHBand="0" w:firstRowFirstColumn="0" w:firstRowLastColumn="0" w:lastRowFirstColumn="0" w:lastRowLastColumn="0"/>
         </w:trPr>
         <w:tc>
           <w:tcPr>
-            <w:cnfStyle w:val="001000000000"/>
+            <w:cnfStyle w:val="001000000000" w:firstRow="0" w:lastRow="0" w:firstColumn="1" w:lastColumn="0" w:oddVBand="0" w:evenVBand="0" w:oddHBand="0" w:evenHBand="0" w:firstRowFirstColumn="0" w:firstRowLastColumn="0" w:lastRowFirstColumn="0" w:lastRowLastColumn="0"/>
             <w:tcW w:w="817" w:type="dxa"/>
           </w:tcPr>
           <w:p>
@@ -4304,7 +4349,7 @@
           </w:tcPr>
           <w:p>
             <w:pPr>
-              <w:cnfStyle w:val="000000100000"/>
+              <w:cnfStyle w:val="000000100000" w:firstRow="0" w:lastRow="0" w:firstColumn="0" w:lastColumn="0" w:oddVBand="0" w:evenVBand="0" w:oddHBand="1" w:evenHBand="0" w:firstRowFirstColumn="0" w:firstRowLastColumn="0" w:lastRowFirstColumn="0" w:lastRowLastColumn="0"/>
             </w:pPr>
             <w:r>
               <w:t>Low station health warning</w:t>
@@ -4317,7 +4362,7 @@
           </w:tcPr>
           <w:p>
             <w:pPr>
-              <w:cnfStyle w:val="000000100000"/>
+              <w:cnfStyle w:val="000000100000" w:firstRow="0" w:lastRow="0" w:firstColumn="0" w:lastColumn="0" w:oddVBand="0" w:evenVBand="0" w:oddHBand="1" w:evenHBand="0" w:firstRowFirstColumn="0" w:firstRowLastColumn="0" w:lastRowFirstColumn="0" w:lastRowLastColumn="0"/>
             </w:pPr>
             <w:r>
               <w:t>Dissonant Beep</w:t>
@@ -4328,7 +4373,7 @@
       <w:tr>
         <w:tc>
           <w:tcPr>
-            <w:cnfStyle w:val="001000000000"/>
+            <w:cnfStyle w:val="001000000000" w:firstRow="0" w:lastRow="0" w:firstColumn="1" w:lastColumn="0" w:oddVBand="0" w:evenVBand="0" w:oddHBand="0" w:evenHBand="0" w:firstRowFirstColumn="0" w:firstRowLastColumn="0" w:lastRowFirstColumn="0" w:lastRowLastColumn="0"/>
             <w:tcW w:w="817" w:type="dxa"/>
           </w:tcPr>
           <w:p/>
@@ -4339,11 +4384,13 @@
           </w:tcPr>
           <w:p>
             <w:pPr>
-              <w:cnfStyle w:val="000000000000"/>
-            </w:pPr>
-            <w:r>
-              <w:t>Pause on</w:t>
-            </w:r>
+              <w:cnfStyle w:val="000000000000" w:firstRow="0" w:lastRow="0" w:firstColumn="0" w:lastColumn="0" w:oddVBand="0" w:evenVBand="0" w:oddHBand="0" w:evenHBand="0" w:firstRowFirstColumn="0" w:firstRowLastColumn="0" w:lastRowFirstColumn="0" w:lastRowLastColumn="0"/>
+            </w:pPr>
+            <w:r>
+              <w:t>Menu option select</w:t>
+            </w:r>
+            <w:bookmarkStart w:id="16" w:name="_GoBack"/>
+            <w:bookmarkEnd w:id="16"/>
           </w:p>
         </w:tc>
         <w:tc>
@@ -4352,80 +4399,7 @@
           </w:tcPr>
           <w:p>
             <w:pPr>
-              <w:cnfStyle w:val="000000000000"/>
-            </w:pPr>
-            <w:r>
-              <w:t>Beep up</w:t>
-            </w:r>
-          </w:p>
-        </w:tc>
-      </w:tr>
-      <w:tr>
-        <w:trPr>
-          <w:cnfStyle w:val="000000100000"/>
-        </w:trPr>
-        <w:tc>
-          <w:tcPr>
-            <w:cnfStyle w:val="001000000000"/>
-            <w:tcW w:w="817" w:type="dxa"/>
-          </w:tcPr>
-          <w:p/>
-        </w:tc>
-        <w:tc>
-          <w:tcPr>
-            <w:tcW w:w="4536" w:type="dxa"/>
-          </w:tcPr>
-          <w:p>
-            <w:pPr>
-              <w:cnfStyle w:val="000000100000"/>
-            </w:pPr>
-            <w:r>
-              <w:t>Pause off</w:t>
-            </w:r>
-          </w:p>
-        </w:tc>
-        <w:tc>
-          <w:tcPr>
-            <w:tcW w:w="3889" w:type="dxa"/>
-          </w:tcPr>
-          <w:p>
-            <w:pPr>
-              <w:cnfStyle w:val="000000100000"/>
-            </w:pPr>
-            <w:r>
-              <w:t>Beep down</w:t>
-            </w:r>
-          </w:p>
-        </w:tc>
-      </w:tr>
-      <w:tr>
-        <w:tc>
-          <w:tcPr>
-            <w:cnfStyle w:val="001000000000"/>
-            <w:tcW w:w="817" w:type="dxa"/>
-          </w:tcPr>
-          <w:p/>
-        </w:tc>
-        <w:tc>
-          <w:tcPr>
-            <w:tcW w:w="4536" w:type="dxa"/>
-          </w:tcPr>
-          <w:p>
-            <w:pPr>
-              <w:cnfStyle w:val="000000000000"/>
-            </w:pPr>
-            <w:r>
-              <w:t>Menu option select</w:t>
-            </w:r>
-          </w:p>
-        </w:tc>
-        <w:tc>
-          <w:tcPr>
-            <w:tcW w:w="3889" w:type="dxa"/>
-          </w:tcPr>
-          <w:p>
-            <w:pPr>
-              <w:cnfStyle w:val="000000000000"/>
+              <w:cnfStyle w:val="000000000000" w:firstRow="0" w:lastRow="0" w:firstColumn="0" w:lastColumn="0" w:oddVBand="0" w:evenVBand="0" w:oddHBand="0" w:evenHBand="0" w:firstRowFirstColumn="0" w:firstRowLastColumn="0" w:lastRowFirstColumn="0" w:lastRowLastColumn="0"/>
             </w:pPr>
             <w:r>
               <w:t>Click sound</w:t>
@@ -4445,17 +4419,17 @@
       <w:pPr>
         <w:pStyle w:val="Heading3"/>
       </w:pPr>
-      <w:bookmarkStart w:id="16" w:name="_Toc403589726"/>
+      <w:bookmarkStart w:id="17" w:name="_Toc403589726"/>
       <w:r>
         <w:t>Actors</w:t>
       </w:r>
-      <w:bookmarkEnd w:id="16"/>
+      <w:bookmarkEnd w:id="17"/>
     </w:p>
     <w:tbl>
       <w:tblPr>
         <w:tblStyle w:val="LightShading-Accent11"/>
         <w:tblW w:w="0" w:type="auto"/>
-        <w:tblLook w:val="04A0"/>
+        <w:tblLook w:val="04A0" w:firstRow="1" w:lastRow="0" w:firstColumn="1" w:lastColumn="0" w:noHBand="0" w:noVBand="1"/>
       </w:tblPr>
       <w:tblGrid>
         <w:gridCol w:w="817"/>
@@ -4464,11 +4438,11 @@
       </w:tblGrid>
       <w:tr>
         <w:trPr>
-          <w:cnfStyle w:val="100000000000"/>
+          <w:cnfStyle w:val="100000000000" w:firstRow="1" w:lastRow="0" w:firstColumn="0" w:lastColumn="0" w:oddVBand="0" w:evenVBand="0" w:oddHBand="0" w:evenHBand="0" w:firstRowFirstColumn="0" w:firstRowLastColumn="0" w:lastRowFirstColumn="0" w:lastRowLastColumn="0"/>
         </w:trPr>
         <w:tc>
           <w:tcPr>
-            <w:cnfStyle w:val="001000000000"/>
+            <w:cnfStyle w:val="001000000000" w:firstRow="0" w:lastRow="0" w:firstColumn="1" w:lastColumn="0" w:oddVBand="0" w:evenVBand="0" w:oddHBand="0" w:evenHBand="0" w:firstRowFirstColumn="0" w:firstRowLastColumn="0" w:lastRowFirstColumn="0" w:lastRowLastColumn="0"/>
             <w:tcW w:w="817" w:type="dxa"/>
           </w:tcPr>
           <w:p>
@@ -4483,7 +4457,7 @@
           </w:tcPr>
           <w:p>
             <w:pPr>
-              <w:cnfStyle w:val="100000000000"/>
+              <w:cnfStyle w:val="100000000000" w:firstRow="1" w:lastRow="0" w:firstColumn="0" w:lastColumn="0" w:oddVBand="0" w:evenVBand="0" w:oddHBand="0" w:evenHBand="0" w:firstRowFirstColumn="0" w:firstRowLastColumn="0" w:lastRowFirstColumn="0" w:lastRowLastColumn="0"/>
             </w:pPr>
             <w:r>
               <w:t>Asset</w:t>
@@ -4496,7 +4470,7 @@
           </w:tcPr>
           <w:p>
             <w:pPr>
-              <w:cnfStyle w:val="100000000000"/>
+              <w:cnfStyle w:val="100000000000" w:firstRow="1" w:lastRow="0" w:firstColumn="0" w:lastColumn="0" w:oddVBand="0" w:evenVBand="0" w:oddHBand="0" w:evenHBand="0" w:firstRowFirstColumn="0" w:firstRowLastColumn="0" w:lastRowFirstColumn="0" w:lastRowLastColumn="0"/>
             </w:pPr>
             <w:r>
               <w:t>Notes</w:t>
@@ -4506,11 +4480,11 @@
       </w:tr>
       <w:tr>
         <w:trPr>
-          <w:cnfStyle w:val="000000100000"/>
+          <w:cnfStyle w:val="000000100000" w:firstRow="0" w:lastRow="0" w:firstColumn="0" w:lastColumn="0" w:oddVBand="0" w:evenVBand="0" w:oddHBand="1" w:evenHBand="0" w:firstRowFirstColumn="0" w:firstRowLastColumn="0" w:lastRowFirstColumn="0" w:lastRowLastColumn="0"/>
         </w:trPr>
         <w:tc>
           <w:tcPr>
-            <w:cnfStyle w:val="001000000000"/>
+            <w:cnfStyle w:val="001000000000" w:firstRow="0" w:lastRow="0" w:firstColumn="1" w:lastColumn="0" w:oddVBand="0" w:evenVBand="0" w:oddHBand="0" w:evenHBand="0" w:firstRowFirstColumn="0" w:firstRowLastColumn="0" w:lastRowFirstColumn="0" w:lastRowLastColumn="0"/>
             <w:tcW w:w="817" w:type="dxa"/>
           </w:tcPr>
           <w:p>
@@ -4522,10 +4496,11 @@
         <w:tc>
           <w:tcPr>
             <w:tcW w:w="4536" w:type="dxa"/>
-          </w:tcPr>
-          <w:p>
-            <w:pPr>
-              <w:cnfStyle w:val="000000100000"/>
+            <w:shd w:val="clear" w:color="auto" w:fill="C2D69B" w:themeFill="accent3" w:themeFillTint="99"/>
+          </w:tcPr>
+          <w:p>
+            <w:pPr>
+              <w:cnfStyle w:val="000000100000" w:firstRow="0" w:lastRow="0" w:firstColumn="0" w:lastColumn="0" w:oddVBand="0" w:evenVBand="0" w:oddHBand="1" w:evenHBand="0" w:firstRowFirstColumn="0" w:firstRowLastColumn="0" w:lastRowFirstColumn="0" w:lastRowLastColumn="0"/>
             </w:pPr>
             <w:r>
               <w:t>Laser</w:t>
@@ -4544,7 +4519,7 @@
           </w:tcPr>
           <w:p>
             <w:pPr>
-              <w:cnfStyle w:val="000000100000"/>
+              <w:cnfStyle w:val="000000100000" w:firstRow="0" w:lastRow="0" w:firstColumn="0" w:lastColumn="0" w:oddVBand="0" w:evenVBand="0" w:oddHBand="1" w:evenHBand="0" w:firstRowFirstColumn="0" w:firstRowLastColumn="0" w:lastRowFirstColumn="0" w:lastRowLastColumn="0"/>
             </w:pPr>
           </w:p>
         </w:tc>
@@ -4552,7 +4527,7 @@
       <w:tr>
         <w:tc>
           <w:tcPr>
-            <w:cnfStyle w:val="001000000000"/>
+            <w:cnfStyle w:val="001000000000" w:firstRow="0" w:lastRow="0" w:firstColumn="1" w:lastColumn="0" w:oddVBand="0" w:evenVBand="0" w:oddHBand="0" w:evenHBand="0" w:firstRowFirstColumn="0" w:firstRowLastColumn="0" w:lastRowFirstColumn="0" w:lastRowLastColumn="0"/>
             <w:tcW w:w="817" w:type="dxa"/>
           </w:tcPr>
           <w:p>
@@ -4567,7 +4542,7 @@
           </w:tcPr>
           <w:p>
             <w:pPr>
-              <w:cnfStyle w:val="000000000000"/>
+              <w:cnfStyle w:val="000000000000" w:firstRow="0" w:lastRow="0" w:firstColumn="0" w:lastColumn="0" w:oddVBand="0" w:evenVBand="0" w:oddHBand="0" w:evenHBand="0" w:firstRowFirstColumn="0" w:firstRowLastColumn="0" w:lastRowFirstColumn="0" w:lastRowLastColumn="0"/>
             </w:pPr>
             <w:r>
               <w:t>Ship engine hum</w:t>
@@ -4580,7 +4555,7 @@
           </w:tcPr>
           <w:p>
             <w:pPr>
-              <w:cnfStyle w:val="000000000000"/>
+              <w:cnfStyle w:val="000000000000" w:firstRow="0" w:lastRow="0" w:firstColumn="0" w:lastColumn="0" w:oddVBand="0" w:evenVBand="0" w:oddHBand="0" w:evenHBand="0" w:firstRowFirstColumn="0" w:firstRowLastColumn="0" w:lastRowFirstColumn="0" w:lastRowLastColumn="0"/>
             </w:pPr>
             <w:r>
               <w:t>Low passed mechanical humming</w:t>
@@ -4590,11 +4565,11 @@
       </w:tr>
       <w:tr>
         <w:trPr>
-          <w:cnfStyle w:val="000000100000"/>
+          <w:cnfStyle w:val="000000100000" w:firstRow="0" w:lastRow="0" w:firstColumn="0" w:lastColumn="0" w:oddVBand="0" w:evenVBand="0" w:oddHBand="1" w:evenHBand="0" w:firstRowFirstColumn="0" w:firstRowLastColumn="0" w:lastRowFirstColumn="0" w:lastRowLastColumn="0"/>
         </w:trPr>
         <w:tc>
           <w:tcPr>
-            <w:cnfStyle w:val="001000000000"/>
+            <w:cnfStyle w:val="001000000000" w:firstRow="0" w:lastRow="0" w:firstColumn="1" w:lastColumn="0" w:oddVBand="0" w:evenVBand="0" w:oddHBand="0" w:evenHBand="0" w:firstRowFirstColumn="0" w:firstRowLastColumn="0" w:lastRowFirstColumn="0" w:lastRowLastColumn="0"/>
             <w:tcW w:w="817" w:type="dxa"/>
           </w:tcPr>
           <w:p>
@@ -4606,10 +4581,11 @@
         <w:tc>
           <w:tcPr>
             <w:tcW w:w="4536" w:type="dxa"/>
-          </w:tcPr>
-          <w:p>
-            <w:pPr>
-              <w:cnfStyle w:val="000000100000"/>
+            <w:shd w:val="clear" w:color="auto" w:fill="C2D69B" w:themeFill="accent3" w:themeFillTint="99"/>
+          </w:tcPr>
+          <w:p>
+            <w:pPr>
+              <w:cnfStyle w:val="000000100000" w:firstRow="0" w:lastRow="0" w:firstColumn="0" w:lastColumn="0" w:oddVBand="0" w:evenVBand="0" w:oddHBand="1" w:evenHBand="0" w:firstRowFirstColumn="0" w:firstRowLastColumn="0" w:lastRowFirstColumn="0" w:lastRowLastColumn="0"/>
             </w:pPr>
             <w:r>
               <w:t>Thruster sound</w:t>
@@ -4622,7 +4598,7 @@
           </w:tcPr>
           <w:p>
             <w:pPr>
-              <w:cnfStyle w:val="000000100000"/>
+              <w:cnfStyle w:val="000000100000" w:firstRow="0" w:lastRow="0" w:firstColumn="0" w:lastColumn="0" w:oddVBand="0" w:evenVBand="0" w:oddHBand="1" w:evenHBand="0" w:firstRowFirstColumn="0" w:firstRowLastColumn="0" w:lastRowFirstColumn="0" w:lastRowLastColumn="0"/>
             </w:pPr>
           </w:p>
         </w:tc>
@@ -4630,7 +4606,7 @@
       <w:tr>
         <w:tc>
           <w:tcPr>
-            <w:cnfStyle w:val="001000000000"/>
+            <w:cnfStyle w:val="001000000000" w:firstRow="0" w:lastRow="0" w:firstColumn="1" w:lastColumn="0" w:oddVBand="0" w:evenVBand="0" w:oddHBand="0" w:evenHBand="0" w:firstRowFirstColumn="0" w:firstRowLastColumn="0" w:lastRowFirstColumn="0" w:lastRowLastColumn="0"/>
             <w:tcW w:w="817" w:type="dxa"/>
           </w:tcPr>
           <w:p>
@@ -4645,7 +4621,7 @@
           </w:tcPr>
           <w:p>
             <w:pPr>
-              <w:cnfStyle w:val="000000000000"/>
+              <w:cnfStyle w:val="000000000000" w:firstRow="0" w:lastRow="0" w:firstColumn="0" w:lastColumn="0" w:oddVBand="0" w:evenVBand="0" w:oddHBand="0" w:evenHBand="0" w:firstRowFirstColumn="0" w:firstRowLastColumn="0" w:lastRowFirstColumn="0" w:lastRowLastColumn="0"/>
             </w:pPr>
             <w:r>
               <w:t>Death explosion</w:t>
@@ -4658,7 +4634,7 @@
           </w:tcPr>
           <w:p>
             <w:pPr>
-              <w:cnfStyle w:val="000000000000"/>
+              <w:cnfStyle w:val="000000000000" w:firstRow="0" w:lastRow="0" w:firstColumn="0" w:lastColumn="0" w:oddVBand="0" w:evenVBand="0" w:oddHBand="0" w:evenHBand="0" w:firstRowFirstColumn="0" w:firstRowLastColumn="0" w:lastRowFirstColumn="0" w:lastRowLastColumn="0"/>
             </w:pPr>
             <w:r>
               <w:t>Low-passed</w:t>
@@ -4668,11 +4644,11 @@
       </w:tr>
       <w:tr>
         <w:trPr>
-          <w:cnfStyle w:val="000000100000"/>
+          <w:cnfStyle w:val="000000100000" w:firstRow="0" w:lastRow="0" w:firstColumn="0" w:lastColumn="0" w:oddVBand="0" w:evenVBand="0" w:oddHBand="1" w:evenHBand="0" w:firstRowFirstColumn="0" w:firstRowLastColumn="0" w:lastRowFirstColumn="0" w:lastRowLastColumn="0"/>
         </w:trPr>
         <w:tc>
           <w:tcPr>
-            <w:cnfStyle w:val="001000000000"/>
+            <w:cnfStyle w:val="001000000000" w:firstRow="0" w:lastRow="0" w:firstColumn="1" w:lastColumn="0" w:oddVBand="0" w:evenVBand="0" w:oddHBand="0" w:evenHBand="0" w:firstRowFirstColumn="0" w:firstRowLastColumn="0" w:lastRowFirstColumn="0" w:lastRowLastColumn="0"/>
             <w:tcW w:w="817" w:type="dxa"/>
           </w:tcPr>
           <w:p>
@@ -4687,7 +4663,7 @@
           </w:tcPr>
           <w:p>
             <w:pPr>
-              <w:cnfStyle w:val="000000100000"/>
+              <w:cnfStyle w:val="000000100000" w:firstRow="0" w:lastRow="0" w:firstColumn="0" w:lastColumn="0" w:oddVBand="0" w:evenVBand="0" w:oddHBand="1" w:evenHBand="0" w:firstRowFirstColumn="0" w:firstRowLastColumn="0" w:lastRowFirstColumn="0" w:lastRowLastColumn="0"/>
             </w:pPr>
             <w:r>
               <w:t>Space station explosion</w:t>
@@ -4700,7 +4676,7 @@
           </w:tcPr>
           <w:p>
             <w:pPr>
-              <w:cnfStyle w:val="000000100000"/>
+              <w:cnfStyle w:val="000000100000" w:firstRow="0" w:lastRow="0" w:firstColumn="0" w:lastColumn="0" w:oddVBand="0" w:evenVBand="0" w:oddHBand="1" w:evenHBand="0" w:firstRowFirstColumn="0" w:firstRowLastColumn="0" w:lastRowFirstColumn="0" w:lastRowLastColumn="0"/>
             </w:pPr>
             <w:r>
               <w:t>Low-passed</w:t>
@@ -4711,7 +4687,7 @@
       <w:tr>
         <w:tc>
           <w:tcPr>
-            <w:cnfStyle w:val="001000000000"/>
+            <w:cnfStyle w:val="001000000000" w:firstRow="0" w:lastRow="0" w:firstColumn="1" w:lastColumn="0" w:oddVBand="0" w:evenVBand="0" w:oddHBand="0" w:evenHBand="0" w:firstRowFirstColumn="0" w:firstRowLastColumn="0" w:lastRowFirstColumn="0" w:lastRowLastColumn="0"/>
             <w:tcW w:w="817" w:type="dxa"/>
           </w:tcPr>
           <w:p/>
@@ -4722,7 +4698,7 @@
           </w:tcPr>
           <w:p>
             <w:pPr>
-              <w:cnfStyle w:val="000000000000"/>
+              <w:cnfStyle w:val="000000000000" w:firstRow="0" w:lastRow="0" w:firstColumn="0" w:lastColumn="0" w:oddVBand="0" w:evenVBand="0" w:oddHBand="0" w:evenHBand="0" w:firstRowFirstColumn="0" w:firstRowLastColumn="0" w:lastRowFirstColumn="0" w:lastRowLastColumn="0"/>
             </w:pPr>
           </w:p>
         </w:tc>
@@ -4732,7 +4708,7 @@
           </w:tcPr>
           <w:p>
             <w:pPr>
-              <w:cnfStyle w:val="000000000000"/>
+              <w:cnfStyle w:val="000000000000" w:firstRow="0" w:lastRow="0" w:firstColumn="0" w:lastColumn="0" w:oddVBand="0" w:evenVBand="0" w:oddHBand="0" w:evenHBand="0" w:firstRowFirstColumn="0" w:firstRowLastColumn="0" w:lastRowFirstColumn="0" w:lastRowLastColumn="0"/>
             </w:pPr>
           </w:p>
         </w:tc>
@@ -4743,17 +4719,17 @@
       <w:pPr>
         <w:pStyle w:val="Heading3"/>
       </w:pPr>
-      <w:bookmarkStart w:id="17" w:name="_Toc403589727"/>
+      <w:bookmarkStart w:id="18" w:name="_Toc403589727"/>
       <w:r>
         <w:t>Environment</w:t>
       </w:r>
-      <w:bookmarkEnd w:id="17"/>
+      <w:bookmarkEnd w:id="18"/>
     </w:p>
     <w:tbl>
       <w:tblPr>
         <w:tblStyle w:val="LightShading-Accent11"/>
         <w:tblW w:w="0" w:type="auto"/>
-        <w:tblLook w:val="04A0"/>
+        <w:tblLook w:val="04A0" w:firstRow="1" w:lastRow="0" w:firstColumn="1" w:lastColumn="0" w:noHBand="0" w:noVBand="1"/>
       </w:tblPr>
       <w:tblGrid>
         <w:gridCol w:w="817"/>
@@ -4762,11 +4738,11 @@
       </w:tblGrid>
       <w:tr>
         <w:trPr>
-          <w:cnfStyle w:val="100000000000"/>
+          <w:cnfStyle w:val="100000000000" w:firstRow="1" w:lastRow="0" w:firstColumn="0" w:lastColumn="0" w:oddVBand="0" w:evenVBand="0" w:oddHBand="0" w:evenHBand="0" w:firstRowFirstColumn="0" w:firstRowLastColumn="0" w:lastRowFirstColumn="0" w:lastRowLastColumn="0"/>
         </w:trPr>
         <w:tc>
           <w:tcPr>
-            <w:cnfStyle w:val="001000000000"/>
+            <w:cnfStyle w:val="001000000000" w:firstRow="0" w:lastRow="0" w:firstColumn="1" w:lastColumn="0" w:oddVBand="0" w:evenVBand="0" w:oddHBand="0" w:evenHBand="0" w:firstRowFirstColumn="0" w:firstRowLastColumn="0" w:lastRowFirstColumn="0" w:lastRowLastColumn="0"/>
             <w:tcW w:w="817" w:type="dxa"/>
           </w:tcPr>
           <w:p>
@@ -4781,7 +4757,7 @@
           </w:tcPr>
           <w:p>
             <w:pPr>
-              <w:cnfStyle w:val="100000000000"/>
+              <w:cnfStyle w:val="100000000000" w:firstRow="1" w:lastRow="0" w:firstColumn="0" w:lastColumn="0" w:oddVBand="0" w:evenVBand="0" w:oddHBand="0" w:evenHBand="0" w:firstRowFirstColumn="0" w:firstRowLastColumn="0" w:lastRowFirstColumn="0" w:lastRowLastColumn="0"/>
             </w:pPr>
             <w:r>
               <w:t>Asset</w:t>
@@ -4794,7 +4770,7 @@
           </w:tcPr>
           <w:p>
             <w:pPr>
-              <w:cnfStyle w:val="100000000000"/>
+              <w:cnfStyle w:val="100000000000" w:firstRow="1" w:lastRow="0" w:firstColumn="0" w:lastColumn="0" w:oddVBand="0" w:evenVBand="0" w:oddHBand="0" w:evenHBand="0" w:firstRowFirstColumn="0" w:firstRowLastColumn="0" w:lastRowFirstColumn="0" w:lastRowLastColumn="0"/>
             </w:pPr>
             <w:r>
               <w:t>Notes</w:t>
@@ -4804,11 +4780,11 @@
       </w:tr>
       <w:tr>
         <w:trPr>
-          <w:cnfStyle w:val="000000100000"/>
+          <w:cnfStyle w:val="000000100000" w:firstRow="0" w:lastRow="0" w:firstColumn="0" w:lastColumn="0" w:oddVBand="0" w:evenVBand="0" w:oddHBand="1" w:evenHBand="0" w:firstRowFirstColumn="0" w:firstRowLastColumn="0" w:lastRowFirstColumn="0" w:lastRowLastColumn="0"/>
         </w:trPr>
         <w:tc>
           <w:tcPr>
-            <w:cnfStyle w:val="001000000000"/>
+            <w:cnfStyle w:val="001000000000" w:firstRow="0" w:lastRow="0" w:firstColumn="1" w:lastColumn="0" w:oddVBand="0" w:evenVBand="0" w:oddHBand="0" w:evenHBand="0" w:firstRowFirstColumn="0" w:firstRowLastColumn="0" w:lastRowFirstColumn="0" w:lastRowLastColumn="0"/>
             <w:tcW w:w="817" w:type="dxa"/>
           </w:tcPr>
           <w:p>
@@ -4823,7 +4799,7 @@
           </w:tcPr>
           <w:p>
             <w:pPr>
-              <w:cnfStyle w:val="000000100000"/>
+              <w:cnfStyle w:val="000000100000" w:firstRow="0" w:lastRow="0" w:firstColumn="0" w:lastColumn="0" w:oddVBand="0" w:evenVBand="0" w:oddHBand="1" w:evenHBand="0" w:firstRowFirstColumn="0" w:firstRowLastColumn="0" w:lastRowFirstColumn="0" w:lastRowLastColumn="0"/>
             </w:pPr>
             <w:r>
               <w:t>Exciting background music</w:t>
@@ -4836,7 +4812,7 @@
           </w:tcPr>
           <w:p>
             <w:pPr>
-              <w:cnfStyle w:val="000000100000"/>
+              <w:cnfStyle w:val="000000100000" w:firstRow="0" w:lastRow="0" w:firstColumn="0" w:lastColumn="0" w:oddVBand="0" w:evenVBand="0" w:oddHBand="1" w:evenHBand="0" w:firstRowFirstColumn="0" w:firstRowLastColumn="0" w:lastRowFirstColumn="0" w:lastRowLastColumn="0"/>
             </w:pPr>
           </w:p>
         </w:tc>
@@ -4844,7 +4820,7 @@
       <w:tr>
         <w:tc>
           <w:tcPr>
-            <w:cnfStyle w:val="001000000000"/>
+            <w:cnfStyle w:val="001000000000" w:firstRow="0" w:lastRow="0" w:firstColumn="1" w:lastColumn="0" w:oddVBand="0" w:evenVBand="0" w:oddHBand="0" w:evenHBand="0" w:firstRowFirstColumn="0" w:firstRowLastColumn="0" w:lastRowFirstColumn="0" w:lastRowLastColumn="0"/>
             <w:tcW w:w="817" w:type="dxa"/>
           </w:tcPr>
           <w:p>
@@ -4859,7 +4835,7 @@
           </w:tcPr>
           <w:p>
             <w:pPr>
-              <w:cnfStyle w:val="000000000000"/>
+              <w:cnfStyle w:val="000000000000" w:firstRow="0" w:lastRow="0" w:firstColumn="0" w:lastColumn="0" w:oddVBand="0" w:evenVBand="0" w:oddHBand="0" w:evenHBand="0" w:firstRowFirstColumn="0" w:firstRowLastColumn="0" w:lastRowFirstColumn="0" w:lastRowLastColumn="0"/>
             </w:pPr>
           </w:p>
         </w:tc>
@@ -4869,7 +4845,7 @@
           </w:tcPr>
           <w:p>
             <w:pPr>
-              <w:cnfStyle w:val="000000000000"/>
+              <w:cnfStyle w:val="000000000000" w:firstRow="0" w:lastRow="0" w:firstColumn="0" w:lastColumn="0" w:oddVBand="0" w:evenVBand="0" w:oddHBand="0" w:evenHBand="0" w:firstRowFirstColumn="0" w:firstRowLastColumn="0" w:lastRowFirstColumn="0" w:lastRowLastColumn="0"/>
             </w:pPr>
           </w:p>
         </w:tc>
@@ -4880,17 +4856,17 @@
       <w:pPr>
         <w:pStyle w:val="Heading3"/>
       </w:pPr>
-      <w:bookmarkStart w:id="18" w:name="_Toc403589728"/>
+      <w:bookmarkStart w:id="19" w:name="_Toc403589728"/>
       <w:r>
         <w:t>Menu</w:t>
       </w:r>
-      <w:bookmarkEnd w:id="18"/>
+      <w:bookmarkEnd w:id="19"/>
     </w:p>
     <w:tbl>
       <w:tblPr>
         <w:tblStyle w:val="LightShading-Accent11"/>
         <w:tblW w:w="0" w:type="auto"/>
-        <w:tblLook w:val="04A0"/>
+        <w:tblLook w:val="04A0" w:firstRow="1" w:lastRow="0" w:firstColumn="1" w:lastColumn="0" w:noHBand="0" w:noVBand="1"/>
       </w:tblPr>
       <w:tblGrid>
         <w:gridCol w:w="817"/>
@@ -4899,11 +4875,11 @@
       </w:tblGrid>
       <w:tr>
         <w:trPr>
-          <w:cnfStyle w:val="100000000000"/>
+          <w:cnfStyle w:val="100000000000" w:firstRow="1" w:lastRow="0" w:firstColumn="0" w:lastColumn="0" w:oddVBand="0" w:evenVBand="0" w:oddHBand="0" w:evenHBand="0" w:firstRowFirstColumn="0" w:firstRowLastColumn="0" w:lastRowFirstColumn="0" w:lastRowLastColumn="0"/>
         </w:trPr>
         <w:tc>
           <w:tcPr>
-            <w:cnfStyle w:val="001000000000"/>
+            <w:cnfStyle w:val="001000000000" w:firstRow="0" w:lastRow="0" w:firstColumn="1" w:lastColumn="0" w:oddVBand="0" w:evenVBand="0" w:oddHBand="0" w:evenHBand="0" w:firstRowFirstColumn="0" w:firstRowLastColumn="0" w:lastRowFirstColumn="0" w:lastRowLastColumn="0"/>
             <w:tcW w:w="817" w:type="dxa"/>
           </w:tcPr>
           <w:p>
@@ -4918,7 +4894,7 @@
           </w:tcPr>
           <w:p>
             <w:pPr>
-              <w:cnfStyle w:val="100000000000"/>
+              <w:cnfStyle w:val="100000000000" w:firstRow="1" w:lastRow="0" w:firstColumn="0" w:lastColumn="0" w:oddVBand="0" w:evenVBand="0" w:oddHBand="0" w:evenHBand="0" w:firstRowFirstColumn="0" w:firstRowLastColumn="0" w:lastRowFirstColumn="0" w:lastRowLastColumn="0"/>
             </w:pPr>
             <w:r>
               <w:t>Asset</w:t>
@@ -4931,7 +4907,7 @@
           </w:tcPr>
           <w:p>
             <w:pPr>
-              <w:cnfStyle w:val="100000000000"/>
+              <w:cnfStyle w:val="100000000000" w:firstRow="1" w:lastRow="0" w:firstColumn="0" w:lastColumn="0" w:oddVBand="0" w:evenVBand="0" w:oddHBand="0" w:evenHBand="0" w:firstRowFirstColumn="0" w:firstRowLastColumn="0" w:lastRowFirstColumn="0" w:lastRowLastColumn="0"/>
             </w:pPr>
             <w:r>
               <w:t>Notes</w:t>
@@ -4941,11 +4917,11 @@
       </w:tr>
       <w:tr>
         <w:trPr>
-          <w:cnfStyle w:val="000000100000"/>
+          <w:cnfStyle w:val="000000100000" w:firstRow="0" w:lastRow="0" w:firstColumn="0" w:lastColumn="0" w:oddVBand="0" w:evenVBand="0" w:oddHBand="1" w:evenHBand="0" w:firstRowFirstColumn="0" w:firstRowLastColumn="0" w:lastRowFirstColumn="0" w:lastRowLastColumn="0"/>
         </w:trPr>
         <w:tc>
           <w:tcPr>
-            <w:cnfStyle w:val="001000000000"/>
+            <w:cnfStyle w:val="001000000000" w:firstRow="0" w:lastRow="0" w:firstColumn="1" w:lastColumn="0" w:oddVBand="0" w:evenVBand="0" w:oddHBand="0" w:evenHBand="0" w:firstRowFirstColumn="0" w:firstRowLastColumn="0" w:lastRowFirstColumn="0" w:lastRowLastColumn="0"/>
             <w:tcW w:w="817" w:type="dxa"/>
           </w:tcPr>
           <w:p>
@@ -4960,7 +4936,7 @@
           </w:tcPr>
           <w:p>
             <w:pPr>
-              <w:cnfStyle w:val="000000100000"/>
+              <w:cnfStyle w:val="000000100000" w:firstRow="0" w:lastRow="0" w:firstColumn="0" w:lastColumn="0" w:oddVBand="0" w:evenVBand="0" w:oddHBand="1" w:evenHBand="0" w:firstRowFirstColumn="0" w:firstRowLastColumn="0" w:lastRowFirstColumn="0" w:lastRowLastColumn="0"/>
             </w:pPr>
             <w:r>
               <w:t>Menu pause on</w:t>
@@ -4973,7 +4949,7 @@
           </w:tcPr>
           <w:p>
             <w:pPr>
-              <w:cnfStyle w:val="000000100000"/>
+              <w:cnfStyle w:val="000000100000" w:firstRow="0" w:lastRow="0" w:firstColumn="0" w:lastColumn="0" w:oddVBand="0" w:evenVBand="0" w:oddHBand="1" w:evenHBand="0" w:firstRowFirstColumn="0" w:firstRowLastColumn="0" w:lastRowFirstColumn="0" w:lastRowLastColumn="0"/>
             </w:pPr>
           </w:p>
         </w:tc>
@@ -4981,7 +4957,7 @@
       <w:tr>
         <w:tc>
           <w:tcPr>
-            <w:cnfStyle w:val="001000000000"/>
+            <w:cnfStyle w:val="001000000000" w:firstRow="0" w:lastRow="0" w:firstColumn="1" w:lastColumn="0" w:oddVBand="0" w:evenVBand="0" w:oddHBand="0" w:evenHBand="0" w:firstRowFirstColumn="0" w:firstRowLastColumn="0" w:lastRowFirstColumn="0" w:lastRowLastColumn="0"/>
             <w:tcW w:w="817" w:type="dxa"/>
           </w:tcPr>
           <w:p>
@@ -4996,7 +4972,7 @@
           </w:tcPr>
           <w:p>
             <w:pPr>
-              <w:cnfStyle w:val="000000000000"/>
+              <w:cnfStyle w:val="000000000000" w:firstRow="0" w:lastRow="0" w:firstColumn="0" w:lastColumn="0" w:oddVBand="0" w:evenVBand="0" w:oddHBand="0" w:evenHBand="0" w:firstRowFirstColumn="0" w:firstRowLastColumn="0" w:lastRowFirstColumn="0" w:lastRowLastColumn="0"/>
             </w:pPr>
             <w:r>
               <w:t>Menu pause off</w:t>
@@ -5009,7 +4985,7 @@
           </w:tcPr>
           <w:p>
             <w:pPr>
-              <w:cnfStyle w:val="000000000000"/>
+              <w:cnfStyle w:val="000000000000" w:firstRow="0" w:lastRow="0" w:firstColumn="0" w:lastColumn="0" w:oddVBand="0" w:evenVBand="0" w:oddHBand="0" w:evenHBand="0" w:firstRowFirstColumn="0" w:firstRowLastColumn="0" w:lastRowFirstColumn="0" w:lastRowLastColumn="0"/>
             </w:pPr>
           </w:p>
         </w:tc>
@@ -5020,7 +4996,7 @@
       <w:pPr>
         <w:pStyle w:val="Heading1"/>
       </w:pPr>
-      <w:bookmarkStart w:id="19" w:name="_Toc403589729"/>
+      <w:bookmarkStart w:id="20" w:name="_Toc403589729"/>
       <w:r>
         <w:t>Ad</w:t>
       </w:r>
@@ -5030,7 +5006,7 @@
       <w:r>
         <w:t>itional Notes</w:t>
       </w:r>
-      <w:bookmarkEnd w:id="19"/>
+      <w:bookmarkEnd w:id="20"/>
     </w:p>
     <w:p>
       <w:r>
@@ -5050,7 +5026,7 @@
 </file>
 
 <file path=word/comments.xml><?xml version="1.0" encoding="utf-8"?>
-<w:comments xmlns:ve="http://schemas.openxmlformats.org/markup-compatibility/2006" xmlns:o="urn:schemas-microsoft-com:office:office" xmlns:r="http://schemas.openxmlformats.org/officeDocument/2006/relationships" xmlns:m="http://schemas.openxmlformats.org/officeDocument/2006/math" xmlns:v="urn:schemas-microsoft-com:vml" xmlns:wp="http://schemas.openxmlformats.org/drawingml/2006/wordprocessingDrawing" xmlns:w10="urn:schemas-microsoft-com:office:word" xmlns:w="http://schemas.openxmlformats.org/wordprocessingml/2006/main" xmlns:wne="http://schemas.microsoft.com/office/word/2006/wordml">
+<w:comments xmlns:wpc="http://schemas.microsoft.com/office/word/2010/wordprocessingCanvas" xmlns:mc="http://schemas.openxmlformats.org/markup-compatibility/2006" xmlns:o="urn:schemas-microsoft-com:office:office" xmlns:r="http://schemas.openxmlformats.org/officeDocument/2006/relationships" xmlns:m="http://schemas.openxmlformats.org/officeDocument/2006/math" xmlns:v="urn:schemas-microsoft-com:vml" xmlns:wp14="http://schemas.microsoft.com/office/word/2010/wordprocessingDrawing" xmlns:wp="http://schemas.openxmlformats.org/drawingml/2006/wordprocessingDrawing" xmlns:w10="urn:schemas-microsoft-com:office:word" xmlns:w="http://schemas.openxmlformats.org/wordprocessingml/2006/main" xmlns:w14="http://schemas.microsoft.com/office/word/2010/wordml" xmlns:wpg="http://schemas.microsoft.com/office/word/2010/wordprocessingGroup" xmlns:wpi="http://schemas.microsoft.com/office/word/2010/wordprocessingInk" xmlns:wne="http://schemas.microsoft.com/office/word/2006/wordml" xmlns:wps="http://schemas.microsoft.com/office/word/2010/wordprocessingShape" mc:Ignorable="w14 wp14">
   <w:comment w:id="0" w:author="Zia Siddique" w:date="2014-11-07T17:09:00Z" w:initials="ZS">
     <w:p>
       <w:pPr>
@@ -5079,7 +5055,7 @@
 </file>
 
 <file path=word/endnotes.xml><?xml version="1.0" encoding="utf-8"?>
-<w:endnotes xmlns:ve="http://schemas.openxmlformats.org/markup-compatibility/2006" xmlns:o="urn:schemas-microsoft-com:office:office" xmlns:r="http://schemas.openxmlformats.org/officeDocument/2006/relationships" xmlns:m="http://schemas.openxmlformats.org/officeDocument/2006/math" xmlns:v="urn:schemas-microsoft-com:vml" xmlns:wp="http://schemas.openxmlformats.org/drawingml/2006/wordprocessingDrawing" xmlns:w10="urn:schemas-microsoft-com:office:word" xmlns:w="http://schemas.openxmlformats.org/wordprocessingml/2006/main" xmlns:wne="http://schemas.microsoft.com/office/word/2006/wordml">
+<w:endnotes xmlns:wpc="http://schemas.microsoft.com/office/word/2010/wordprocessingCanvas" xmlns:mc="http://schemas.openxmlformats.org/markup-compatibility/2006" xmlns:o="urn:schemas-microsoft-com:office:office" xmlns:r="http://schemas.openxmlformats.org/officeDocument/2006/relationships" xmlns:m="http://schemas.openxmlformats.org/officeDocument/2006/math" xmlns:v="urn:schemas-microsoft-com:vml" xmlns:wp14="http://schemas.microsoft.com/office/word/2010/wordprocessingDrawing" xmlns:wp="http://schemas.openxmlformats.org/drawingml/2006/wordprocessingDrawing" xmlns:w10="urn:schemas-microsoft-com:office:word" xmlns:w="http://schemas.openxmlformats.org/wordprocessingml/2006/main" xmlns:w14="http://schemas.microsoft.com/office/word/2010/wordml" xmlns:wpg="http://schemas.microsoft.com/office/word/2010/wordprocessingGroup" xmlns:wpi="http://schemas.microsoft.com/office/word/2010/wordprocessingInk" xmlns:wne="http://schemas.microsoft.com/office/word/2006/wordml" xmlns:wps="http://schemas.microsoft.com/office/word/2010/wordprocessingShape" mc:Ignorable="w14 wp14">
   <w:endnote w:type="separator" w:id="-1">
     <w:p>
       <w:pPr>
@@ -5104,7 +5080,7 @@
 </file>
 
 <file path=word/footer1.xml><?xml version="1.0" encoding="utf-8"?>
-<w:ftr xmlns:ve="http://schemas.openxmlformats.org/markup-compatibility/2006" xmlns:o="urn:schemas-microsoft-com:office:office" xmlns:r="http://schemas.openxmlformats.org/officeDocument/2006/relationships" xmlns:m="http://schemas.openxmlformats.org/officeDocument/2006/math" xmlns:v="urn:schemas-microsoft-com:vml" xmlns:wp="http://schemas.openxmlformats.org/drawingml/2006/wordprocessingDrawing" xmlns:w10="urn:schemas-microsoft-com:office:word" xmlns:w="http://schemas.openxmlformats.org/wordprocessingml/2006/main" xmlns:wne="http://schemas.microsoft.com/office/word/2006/wordml">
+<w:ftr xmlns:wpc="http://schemas.microsoft.com/office/word/2010/wordprocessingCanvas" xmlns:mc="http://schemas.openxmlformats.org/markup-compatibility/2006" xmlns:o="urn:schemas-microsoft-com:office:office" xmlns:r="http://schemas.openxmlformats.org/officeDocument/2006/relationships" xmlns:m="http://schemas.openxmlformats.org/officeDocument/2006/math" xmlns:v="urn:schemas-microsoft-com:vml" xmlns:wp14="http://schemas.microsoft.com/office/word/2010/wordprocessingDrawing" xmlns:wp="http://schemas.openxmlformats.org/drawingml/2006/wordprocessingDrawing" xmlns:w10="urn:schemas-microsoft-com:office:word" xmlns:w="http://schemas.openxmlformats.org/wordprocessingml/2006/main" xmlns:w14="http://schemas.microsoft.com/office/word/2010/wordml" xmlns:wpg="http://schemas.microsoft.com/office/word/2010/wordprocessingGroup" xmlns:wpi="http://schemas.microsoft.com/office/word/2010/wordprocessingInk" xmlns:wne="http://schemas.microsoft.com/office/word/2006/wordml" xmlns:wps="http://schemas.microsoft.com/office/word/2010/wordprocessingShape" mc:Ignorable="w14 wp14">
   <w:p>
     <w:pPr>
       <w:pStyle w:val="Footer"/>
@@ -5114,7 +5090,7 @@
 </file>
 
 <file path=word/footer2.xml><?xml version="1.0" encoding="utf-8"?>
-<w:ftr xmlns:ve="http://schemas.openxmlformats.org/markup-compatibility/2006" xmlns:o="urn:schemas-microsoft-com:office:office" xmlns:r="http://schemas.openxmlformats.org/officeDocument/2006/relationships" xmlns:m="http://schemas.openxmlformats.org/officeDocument/2006/math" xmlns:v="urn:schemas-microsoft-com:vml" xmlns:wp="http://schemas.openxmlformats.org/drawingml/2006/wordprocessingDrawing" xmlns:w10="urn:schemas-microsoft-com:office:word" xmlns:w="http://schemas.openxmlformats.org/wordprocessingml/2006/main" xmlns:wne="http://schemas.microsoft.com/office/word/2006/wordml">
+<w:ftr xmlns:wpc="http://schemas.microsoft.com/office/word/2010/wordprocessingCanvas" xmlns:mc="http://schemas.openxmlformats.org/markup-compatibility/2006" xmlns:o="urn:schemas-microsoft-com:office:office" xmlns:r="http://schemas.openxmlformats.org/officeDocument/2006/relationships" xmlns:m="http://schemas.openxmlformats.org/officeDocument/2006/math" xmlns:v="urn:schemas-microsoft-com:vml" xmlns:wp14="http://schemas.microsoft.com/office/word/2010/wordprocessingDrawing" xmlns:wp="http://schemas.openxmlformats.org/drawingml/2006/wordprocessingDrawing" xmlns:w10="urn:schemas-microsoft-com:office:word" xmlns:w="http://schemas.openxmlformats.org/wordprocessingml/2006/main" xmlns:w14="http://schemas.microsoft.com/office/word/2010/wordml" xmlns:wpg="http://schemas.microsoft.com/office/word/2010/wordprocessingGroup" xmlns:wpi="http://schemas.microsoft.com/office/word/2010/wordprocessingInk" xmlns:wne="http://schemas.microsoft.com/office/word/2006/wordml" xmlns:wps="http://schemas.microsoft.com/office/word/2010/wordprocessingShape" mc:Ignorable="w14 wp14">
   <w:sdt>
     <w:sdtPr>
       <w:id w:val="1982496288"/>
@@ -5167,7 +5143,7 @@
 </file>
 
 <file path=word/footer3.xml><?xml version="1.0" encoding="utf-8"?>
-<w:ftr xmlns:ve="http://schemas.openxmlformats.org/markup-compatibility/2006" xmlns:o="urn:schemas-microsoft-com:office:office" xmlns:r="http://schemas.openxmlformats.org/officeDocument/2006/relationships" xmlns:m="http://schemas.openxmlformats.org/officeDocument/2006/math" xmlns:v="urn:schemas-microsoft-com:vml" xmlns:wp="http://schemas.openxmlformats.org/drawingml/2006/wordprocessingDrawing" xmlns:w10="urn:schemas-microsoft-com:office:word" xmlns:w="http://schemas.openxmlformats.org/wordprocessingml/2006/main" xmlns:wne="http://schemas.microsoft.com/office/word/2006/wordml">
+<w:ftr xmlns:wpc="http://schemas.microsoft.com/office/word/2010/wordprocessingCanvas" xmlns:mc="http://schemas.openxmlformats.org/markup-compatibility/2006" xmlns:o="urn:schemas-microsoft-com:office:office" xmlns:r="http://schemas.openxmlformats.org/officeDocument/2006/relationships" xmlns:m="http://schemas.openxmlformats.org/officeDocument/2006/math" xmlns:v="urn:schemas-microsoft-com:vml" xmlns:wp14="http://schemas.microsoft.com/office/word/2010/wordprocessingDrawing" xmlns:wp="http://schemas.openxmlformats.org/drawingml/2006/wordprocessingDrawing" xmlns:w10="urn:schemas-microsoft-com:office:word" xmlns:w="http://schemas.openxmlformats.org/wordprocessingml/2006/main" xmlns:w14="http://schemas.microsoft.com/office/word/2010/wordml" xmlns:wpg="http://schemas.microsoft.com/office/word/2010/wordprocessingGroup" xmlns:wpi="http://schemas.microsoft.com/office/word/2010/wordprocessingInk" xmlns:wne="http://schemas.microsoft.com/office/word/2006/wordml" xmlns:wps="http://schemas.microsoft.com/office/word/2010/wordprocessingShape" mc:Ignorable="w14 wp14">
   <w:p>
     <w:pPr>
       <w:pStyle w:val="Footer"/>
@@ -5177,7 +5153,7 @@
 </file>
 
 <file path=word/footnotes.xml><?xml version="1.0" encoding="utf-8"?>
-<w:footnotes xmlns:ve="http://schemas.openxmlformats.org/markup-compatibility/2006" xmlns:o="urn:schemas-microsoft-com:office:office" xmlns:r="http://schemas.openxmlformats.org/officeDocument/2006/relationships" xmlns:m="http://schemas.openxmlformats.org/officeDocument/2006/math" xmlns:v="urn:schemas-microsoft-com:vml" xmlns:wp="http://schemas.openxmlformats.org/drawingml/2006/wordprocessingDrawing" xmlns:w10="urn:schemas-microsoft-com:office:word" xmlns:w="http://schemas.openxmlformats.org/wordprocessingml/2006/main" xmlns:wne="http://schemas.microsoft.com/office/word/2006/wordml">
+<w:footnotes xmlns:wpc="http://schemas.microsoft.com/office/word/2010/wordprocessingCanvas" xmlns:mc="http://schemas.openxmlformats.org/markup-compatibility/2006" xmlns:o="urn:schemas-microsoft-com:office:office" xmlns:r="http://schemas.openxmlformats.org/officeDocument/2006/relationships" xmlns:m="http://schemas.openxmlformats.org/officeDocument/2006/math" xmlns:v="urn:schemas-microsoft-com:vml" xmlns:wp14="http://schemas.microsoft.com/office/word/2010/wordprocessingDrawing" xmlns:wp="http://schemas.openxmlformats.org/drawingml/2006/wordprocessingDrawing" xmlns:w10="urn:schemas-microsoft-com:office:word" xmlns:w="http://schemas.openxmlformats.org/wordprocessingml/2006/main" xmlns:w14="http://schemas.microsoft.com/office/word/2010/wordml" xmlns:wpg="http://schemas.microsoft.com/office/word/2010/wordprocessingGroup" xmlns:wpi="http://schemas.microsoft.com/office/word/2010/wordprocessingInk" xmlns:wne="http://schemas.microsoft.com/office/word/2006/wordml" xmlns:wps="http://schemas.microsoft.com/office/word/2010/wordprocessingShape" mc:Ignorable="w14 wp14">
   <w:footnote w:type="separator" w:id="-1">
     <w:p>
       <w:pPr>
@@ -5202,7 +5178,7 @@
 </file>
 
 <file path=word/header1.xml><?xml version="1.0" encoding="utf-8"?>
-<w:hdr xmlns:ve="http://schemas.openxmlformats.org/markup-compatibility/2006" xmlns:o="urn:schemas-microsoft-com:office:office" xmlns:r="http://schemas.openxmlformats.org/officeDocument/2006/relationships" xmlns:m="http://schemas.openxmlformats.org/officeDocument/2006/math" xmlns:v="urn:schemas-microsoft-com:vml" xmlns:wp="http://schemas.openxmlformats.org/drawingml/2006/wordprocessingDrawing" xmlns:w10="urn:schemas-microsoft-com:office:word" xmlns:w="http://schemas.openxmlformats.org/wordprocessingml/2006/main" xmlns:wne="http://schemas.microsoft.com/office/word/2006/wordml">
+<w:hdr xmlns:wpc="http://schemas.microsoft.com/office/word/2010/wordprocessingCanvas" xmlns:mc="http://schemas.openxmlformats.org/markup-compatibility/2006" xmlns:o="urn:schemas-microsoft-com:office:office" xmlns:r="http://schemas.openxmlformats.org/officeDocument/2006/relationships" xmlns:m="http://schemas.openxmlformats.org/officeDocument/2006/math" xmlns:v="urn:schemas-microsoft-com:vml" xmlns:wp14="http://schemas.microsoft.com/office/word/2010/wordprocessingDrawing" xmlns:wp="http://schemas.openxmlformats.org/drawingml/2006/wordprocessingDrawing" xmlns:w10="urn:schemas-microsoft-com:office:word" xmlns:w="http://schemas.openxmlformats.org/wordprocessingml/2006/main" xmlns:w14="http://schemas.microsoft.com/office/word/2010/wordml" xmlns:wpg="http://schemas.microsoft.com/office/word/2010/wordprocessingGroup" xmlns:wpi="http://schemas.microsoft.com/office/word/2010/wordprocessingInk" xmlns:wne="http://schemas.microsoft.com/office/word/2006/wordml" xmlns:wps="http://schemas.microsoft.com/office/word/2010/wordprocessingShape" mc:Ignorable="w14 wp14">
   <w:p>
     <w:pPr>
       <w:pStyle w:val="Header"/>
@@ -5212,7 +5188,7 @@
 </file>
 
 <file path=word/header2.xml><?xml version="1.0" encoding="utf-8"?>
-<w:hdr xmlns:ve="http://schemas.openxmlformats.org/markup-compatibility/2006" xmlns:o="urn:schemas-microsoft-com:office:office" xmlns:r="http://schemas.openxmlformats.org/officeDocument/2006/relationships" xmlns:m="http://schemas.openxmlformats.org/officeDocument/2006/math" xmlns:v="urn:schemas-microsoft-com:vml" xmlns:wp="http://schemas.openxmlformats.org/drawingml/2006/wordprocessingDrawing" xmlns:w10="urn:schemas-microsoft-com:office:word" xmlns:w="http://schemas.openxmlformats.org/wordprocessingml/2006/main" xmlns:wne="http://schemas.microsoft.com/office/word/2006/wordml">
+<w:hdr xmlns:wpc="http://schemas.microsoft.com/office/word/2010/wordprocessingCanvas" xmlns:mc="http://schemas.openxmlformats.org/markup-compatibility/2006" xmlns:o="urn:schemas-microsoft-com:office:office" xmlns:r="http://schemas.openxmlformats.org/officeDocument/2006/relationships" xmlns:m="http://schemas.openxmlformats.org/officeDocument/2006/math" xmlns:v="urn:schemas-microsoft-com:vml" xmlns:wp14="http://schemas.microsoft.com/office/word/2010/wordprocessingDrawing" xmlns:wp="http://schemas.openxmlformats.org/drawingml/2006/wordprocessingDrawing" xmlns:w10="urn:schemas-microsoft-com:office:word" xmlns:w="http://schemas.openxmlformats.org/wordprocessingml/2006/main" xmlns:w14="http://schemas.microsoft.com/office/word/2010/wordml" xmlns:wpg="http://schemas.microsoft.com/office/word/2010/wordprocessingGroup" xmlns:wpi="http://schemas.microsoft.com/office/word/2010/wordprocessingInk" xmlns:wne="http://schemas.microsoft.com/office/word/2006/wordml" xmlns:wps="http://schemas.microsoft.com/office/word/2010/wordprocessingShape" mc:Ignorable="w14 wp14">
   <w:p>
     <w:pPr>
       <w:pStyle w:val="Header"/>
@@ -5230,7 +5206,7 @@
 </file>
 
 <file path=word/header3.xml><?xml version="1.0" encoding="utf-8"?>
-<w:hdr xmlns:ve="http://schemas.openxmlformats.org/markup-compatibility/2006" xmlns:o="urn:schemas-microsoft-com:office:office" xmlns:r="http://schemas.openxmlformats.org/officeDocument/2006/relationships" xmlns:m="http://schemas.openxmlformats.org/officeDocument/2006/math" xmlns:v="urn:schemas-microsoft-com:vml" xmlns:wp="http://schemas.openxmlformats.org/drawingml/2006/wordprocessingDrawing" xmlns:w10="urn:schemas-microsoft-com:office:word" xmlns:w="http://schemas.openxmlformats.org/wordprocessingml/2006/main" xmlns:wne="http://schemas.microsoft.com/office/word/2006/wordml">
+<w:hdr xmlns:wpc="http://schemas.microsoft.com/office/word/2010/wordprocessingCanvas" xmlns:mc="http://schemas.openxmlformats.org/markup-compatibility/2006" xmlns:o="urn:schemas-microsoft-com:office:office" xmlns:r="http://schemas.openxmlformats.org/officeDocument/2006/relationships" xmlns:m="http://schemas.openxmlformats.org/officeDocument/2006/math" xmlns:v="urn:schemas-microsoft-com:vml" xmlns:wp14="http://schemas.microsoft.com/office/word/2010/wordprocessingDrawing" xmlns:wp="http://schemas.openxmlformats.org/drawingml/2006/wordprocessingDrawing" xmlns:w10="urn:schemas-microsoft-com:office:word" xmlns:w="http://schemas.openxmlformats.org/wordprocessingml/2006/main" xmlns:w14="http://schemas.microsoft.com/office/word/2010/wordml" xmlns:wpg="http://schemas.microsoft.com/office/word/2010/wordprocessingGroup" xmlns:wpi="http://schemas.microsoft.com/office/word/2010/wordprocessingInk" xmlns:wne="http://schemas.microsoft.com/office/word/2006/wordml" xmlns:wps="http://schemas.microsoft.com/office/word/2010/wordprocessingShape" mc:Ignorable="w14 wp14">
   <w:p>
     <w:pPr>
       <w:pStyle w:val="Header"/>
@@ -5240,7 +5216,7 @@
 </file>
 
 <file path=word/numbering.xml><?xml version="1.0" encoding="utf-8"?>
-<w:numbering xmlns:ve="http://schemas.openxmlformats.org/markup-compatibility/2006" xmlns:o="urn:schemas-microsoft-com:office:office" xmlns:r="http://schemas.openxmlformats.org/officeDocument/2006/relationships" xmlns:m="http://schemas.openxmlformats.org/officeDocument/2006/math" xmlns:v="urn:schemas-microsoft-com:vml" xmlns:wp="http://schemas.openxmlformats.org/drawingml/2006/wordprocessingDrawing" xmlns:w10="urn:schemas-microsoft-com:office:word" xmlns:w="http://schemas.openxmlformats.org/wordprocessingml/2006/main" xmlns:wne="http://schemas.microsoft.com/office/word/2006/wordml">
+<w:numbering xmlns:wpc="http://schemas.microsoft.com/office/word/2010/wordprocessingCanvas" xmlns:mc="http://schemas.openxmlformats.org/markup-compatibility/2006" xmlns:o="urn:schemas-microsoft-com:office:office" xmlns:r="http://schemas.openxmlformats.org/officeDocument/2006/relationships" xmlns:m="http://schemas.openxmlformats.org/officeDocument/2006/math" xmlns:v="urn:schemas-microsoft-com:vml" xmlns:wp14="http://schemas.microsoft.com/office/word/2010/wordprocessingDrawing" xmlns:wp="http://schemas.openxmlformats.org/drawingml/2006/wordprocessingDrawing" xmlns:w10="urn:schemas-microsoft-com:office:word" xmlns:w="http://schemas.openxmlformats.org/wordprocessingml/2006/main" xmlns:w14="http://schemas.microsoft.com/office/word/2010/wordml" xmlns:wpg="http://schemas.microsoft.com/office/word/2010/wordprocessingGroup" xmlns:wpi="http://schemas.microsoft.com/office/word/2010/wordprocessingInk" xmlns:wne="http://schemas.microsoft.com/office/word/2006/wordml" xmlns:wps="http://schemas.microsoft.com/office/word/2010/wordprocessingShape" mc:Ignorable="w14 wp14">
   <w:abstractNum w:abstractNumId="0">
     <w:nsid w:val="47D6283A"/>
     <w:multiLevelType w:val="hybridMultilevel"/>
@@ -5691,7 +5667,7 @@
 </file>
 
 <file path=word/styles.xml><?xml version="1.0" encoding="utf-8"?>
-<w:styles xmlns:r="http://schemas.openxmlformats.org/officeDocument/2006/relationships" xmlns:w="http://schemas.openxmlformats.org/wordprocessingml/2006/main">
+<w:styles xmlns:mc="http://schemas.openxmlformats.org/markup-compatibility/2006" xmlns:r="http://schemas.openxmlformats.org/officeDocument/2006/relationships" xmlns:w="http://schemas.openxmlformats.org/wordprocessingml/2006/main" xmlns:w14="http://schemas.microsoft.com/office/word/2010/wordml" mc:Ignorable="w14">
   <w:docDefaults>
     <w:rPrDefault>
       <w:rPr>
@@ -6123,7 +6099,6 @@
     <w:uiPriority w:val="99"/>
     <w:semiHidden/>
     <w:unhideWhenUsed/>
-    <w:qFormat/>
     <w:tblPr>
       <w:tblInd w:w="0" w:type="dxa"/>
       <w:tblCellMar>
@@ -6211,7 +6186,6 @@
       <w:spacing w:after="0" w:line="240" w:lineRule="auto"/>
     </w:pPr>
     <w:tblPr>
-      <w:tblInd w:w="0" w:type="dxa"/>
       <w:tblBorders>
         <w:top w:val="single" w:sz="4" w:space="0" w:color="auto"/>
         <w:left w:val="single" w:sz="4" w:space="0" w:color="auto"/>
@@ -6220,12 +6194,6 @@
         <w:insideH w:val="single" w:sz="4" w:space="0" w:color="auto"/>
         <w:insideV w:val="single" w:sz="4" w:space="0" w:color="auto"/>
       </w:tblBorders>
-      <w:tblCellMar>
-        <w:top w:w="0" w:type="dxa"/>
-        <w:left w:w="108" w:type="dxa"/>
-        <w:bottom w:w="0" w:type="dxa"/>
-        <w:right w:w="108" w:type="dxa"/>
-      </w:tblCellMar>
     </w:tblPr>
   </w:style>
   <w:style w:type="table" w:customStyle="1" w:styleId="LightShading-Accent11">
@@ -6242,17 +6210,10 @@
     <w:tblPr>
       <w:tblStyleRowBandSize w:val="1"/>
       <w:tblStyleColBandSize w:val="1"/>
-      <w:tblInd w:w="0" w:type="dxa"/>
       <w:tblBorders>
         <w:top w:val="single" w:sz="8" w:space="0" w:color="4F81BD" w:themeColor="accent1"/>
         <w:bottom w:val="single" w:sz="8" w:space="0" w:color="4F81BD" w:themeColor="accent1"/>
       </w:tblBorders>
-      <w:tblCellMar>
-        <w:top w:w="0" w:type="dxa"/>
-        <w:left w:w="108" w:type="dxa"/>
-        <w:bottom w:w="0" w:type="dxa"/>
-        <w:right w:w="108" w:type="dxa"/>
-      </w:tblCellMar>
     </w:tblPr>
     <w:tblStylePr w:type="firstRow">
       <w:pPr>
@@ -6522,6 +6483,8 @@
     <w:rPr>
       <w:b/>
       <w:bCs/>
+      <w:sz w:val="20"/>
+      <w:szCs w:val="20"/>
     </w:rPr>
   </w:style>
   <w:style w:type="character" w:customStyle="1" w:styleId="Heading3Char">
@@ -7125,7 +7088,6 @@
       <w:spacing w:after="0" w:line="240" w:lineRule="auto"/>
     </w:pPr>
     <w:tblPr>
-      <w:tblInd w:w="0" w:type="dxa"/>
       <w:tblBorders>
         <w:top w:val="single" w:sz="4" w:space="0" w:color="auto"/>
         <w:left w:val="single" w:sz="4" w:space="0" w:color="auto"/>
@@ -7134,15 +7096,9 @@
         <w:insideH w:val="single" w:sz="4" w:space="0" w:color="auto"/>
         <w:insideV w:val="single" w:sz="4" w:space="0" w:color="auto"/>
       </w:tblBorders>
-      <w:tblCellMar>
-        <w:top w:w="0" w:type="dxa"/>
-        <w:left w:w="108" w:type="dxa"/>
-        <w:bottom w:w="0" w:type="dxa"/>
-        <w:right w:w="108" w:type="dxa"/>
-      </w:tblCellMar>
     </w:tblPr>
   </w:style>
-  <w:style w:type="table" w:styleId="LightShading-Accent1">
+  <w:style w:type="table" w:styleId="LightShading-Accent11">
     <w:name w:val="Light Shading Accent 1"/>
     <w:basedOn w:val="TableNormal"/>
     <w:uiPriority w:val="60"/>
@@ -7156,17 +7112,10 @@
     <w:tblPr>
       <w:tblStyleRowBandSize w:val="1"/>
       <w:tblStyleColBandSize w:val="1"/>
-      <w:tblInd w:w="0" w:type="dxa"/>
       <w:tblBorders>
         <w:top w:val="single" w:sz="8" w:space="0" w:color="4F81BD" w:themeColor="accent1"/>
         <w:bottom w:val="single" w:sz="8" w:space="0" w:color="4F81BD" w:themeColor="accent1"/>
       </w:tblBorders>
-      <w:tblCellMar>
-        <w:top w:w="0" w:type="dxa"/>
-        <w:left w:w="108" w:type="dxa"/>
-        <w:bottom w:w="0" w:type="dxa"/>
-        <w:right w:w="108" w:type="dxa"/>
-      </w:tblCellMar>
     </w:tblPr>
     <w:tblStylePr w:type="firstRow">
       <w:pPr>
@@ -7612,7 +7561,7 @@
 </file>
 
 <file path=customXml/itemProps2.xml><?xml version="1.0" encoding="utf-8"?>
-<ds:datastoreItem xmlns:ds="http://schemas.openxmlformats.org/officeDocument/2006/customXml" ds:itemID="{EAE2D259-112D-4399-A11E-5FCC5883BC72}">
+<ds:datastoreItem xmlns:ds="http://schemas.openxmlformats.org/officeDocument/2006/customXml" ds:itemID="{E58D7BE8-5BA4-49B6-96F2-8CC8CC7D54BD}">
   <ds:schemaRefs>
     <ds:schemaRef ds:uri="http://schemas.openxmlformats.org/officeDocument/2006/bibliography"/>
   </ds:schemaRefs>

</xml_diff>